<commit_message>
WorkTimePro: Kalender-Tag-Auswahl mit Status-Overlay
- CalendarViewModel: Overlay-System fuer Status-Eintrag (Urlaub, Krank, etc.)
- CalendarDay: StatusIconKind + HasStatusIcon fuer 10 DayStatus-Werte
- CalendarView: Status-Overlay (Typ-ComboBox, DatePicker, Notiz, Save/Remove)
- 2 neue resx-Keys (SetStatus, DateRange) in 6 Sprachen

Co-Authored-By: Claude Opus 4.6 <noreply@anthropic.com>
</commit_message>
<xml_diff>
--- a/AdMob.docx
+++ b/AdMob.docx
@@ -106,9 +106,11 @@
       </w:r>
     </w:p>
     <w:p>
-      <w:r>
-        <w:t>Banner_RechnerPlus</w:t>
-      </w:r>
+      <w:proofErr w:type="spellStart"/>
+      <w:r>
+        <w:t>Banner_WorktimePro</w:t>
+      </w:r>
+      <w:proofErr w:type="spellEnd"/>
     </w:p>
     <w:p>
       <w:r>
@@ -127,7 +129,7 @@
     </w:p>
     <w:p>
       <w:r>
-        <w:t>ca-app-pub-2667921454778639/420594339</w:t>
+        <w:t>ca-app-pub-2588160251469436/8991611030</w:t>
       </w:r>
     </w:p>
     <w:p/>
@@ -137,9 +139,11 @@
       </w:r>
     </w:p>
     <w:p>
-      <w:r>
-        <w:t>Banner_ZeitManager</w:t>
-      </w:r>
+      <w:proofErr w:type="spellStart"/>
+      <w:r>
+        <w:t>Video_HanwerkerImperium</w:t>
+      </w:r>
+      <w:proofErr w:type="spellEnd"/>
     </w:p>
     <w:p>
       <w:r>
@@ -148,6 +152,40 @@
     </w:p>
     <w:p>
       <w:r>
+        <w:t>Interstitial</w:t>
+      </w:r>
+    </w:p>
+    <w:p>
+      <w:r>
+        <w:t>Anzeigenblock-ID</w:t>
+      </w:r>
+    </w:p>
+    <w:p>
+      <w:r>
+        <w:lastRenderedPageBreak/>
+        <w:t>ca-app-pub-2588160251469436/3553567622</w:t>
+      </w:r>
+    </w:p>
+    <w:p/>
+    <w:p>
+      <w:r>
+        <w:t>Name des Anzeigenblocks </w:t>
+      </w:r>
+    </w:p>
+    <w:p>
+      <w:proofErr w:type="spellStart"/>
+      <w:r>
+        <w:t>Banner_HandwerkerImperium</w:t>
+      </w:r>
+      <w:proofErr w:type="spellEnd"/>
+    </w:p>
+    <w:p>
+      <w:r>
+        <w:t>Anzeigenformat</w:t>
+      </w:r>
+    </w:p>
+    <w:p>
+      <w:r>
         <w:t>Banner</w:t>
       </w:r>
     </w:p>
@@ -158,143 +196,193 @@
     </w:p>
     <w:p>
       <w:r>
+        <w:t>ca-app-pub-2588160251469436/5062090417</w:t>
+      </w:r>
+    </w:p>
+    <w:p/>
+    <w:p>
+      <w:r>
+        <w:t>Name des Anzeigenblocks </w:t>
+      </w:r>
+    </w:p>
+    <w:p>
+      <w:proofErr w:type="spellStart"/>
+      <w:r>
+        <w:t>Banner_BomberBlast</w:t>
+      </w:r>
+      <w:proofErr w:type="spellEnd"/>
+    </w:p>
+    <w:p>
+      <w:r>
+        <w:t>Anzeigenformat</w:t>
+      </w:r>
+    </w:p>
+    <w:p>
+      <w:r>
+        <w:t>Banner</w:t>
+      </w:r>
+    </w:p>
+    <w:p>
+      <w:r>
+        <w:t>Anzeigenblock-ID</w:t>
+      </w:r>
+    </w:p>
+    <w:p>
+      <w:r>
+        <w:t>ca-app-pub-2588160251469436/5589430378</w:t>
+      </w:r>
+    </w:p>
+    <w:p/>
+    <w:p>
+      <w:r>
+        <w:t>App IDs</w:t>
+      </w:r>
+    </w:p>
+    <w:p/>
+    <w:p>
+      <w:proofErr w:type="spellStart"/>
+      <w:r>
+        <w:t>HandwerkerImperium</w:t>
+      </w:r>
+      <w:proofErr w:type="spellEnd"/>
+    </w:p>
+    <w:p>
+      <w:pPr>
+        <w:rPr>
+          <w:lang w:val="en-US"/>
+        </w:rPr>
+      </w:pPr>
+      <w:r>
+        <w:rPr>
+          <w:lang w:val="en-US"/>
+        </w:rPr>
+        <w:t>Android</w:t>
+      </w:r>
+    </w:p>
+    <w:p>
+      <w:pPr>
+        <w:rPr>
+          <w:lang w:val="en-US"/>
+        </w:rPr>
+      </w:pPr>
+      <w:r>
+        <w:rPr>
+          <w:lang w:val="en-US"/>
+        </w:rPr>
+        <w:t>ca-app-pub-2588160251469436~1938872706</w:t>
+      </w:r>
+    </w:p>
+    <w:p>
+      <w:pPr>
+        <w:rPr>
+          <w:lang w:val="en-US"/>
+        </w:rPr>
+      </w:pPr>
+    </w:p>
+    <w:p>
+      <w:pPr>
+        <w:rPr>
+          <w:lang w:val="en-US"/>
+        </w:rPr>
+      </w:pPr>
+      <w:proofErr w:type="spellStart"/>
+      <w:r>
+        <w:rPr>
+          <w:lang w:val="en-US"/>
+        </w:rPr>
+        <w:t>WorkTimePro</w:t>
+      </w:r>
+      <w:proofErr w:type="spellEnd"/>
+    </w:p>
+    <w:p>
+      <w:pPr>
+        <w:rPr>
+          <w:lang w:val="en-US"/>
+        </w:rPr>
+      </w:pPr>
+      <w:r>
+        <w:rPr>
+          <w:lang w:val="en-US"/>
+        </w:rPr>
+        <w:t>Android</w:t>
+      </w:r>
+    </w:p>
+    <w:p>
+      <w:r>
+        <w:t>ca-app-pub-2588160251469436~9866108383</w:t>
+      </w:r>
+    </w:p>
+    <w:p>
+      <w:r>
+        <w:br/>
+      </w:r>
+      <w:proofErr w:type="spellStart"/>
+      <w:r>
+        <w:t>FinanzRechner</w:t>
+      </w:r>
+      <w:proofErr w:type="spellEnd"/>
+    </w:p>
+    <w:p>
+      <w:r>
+        <w:t>Android</w:t>
+      </w:r>
+    </w:p>
+    <w:p>
+      <w:r>
+        <w:t>ca-app-pub-2667921454778639~7519993133</w:t>
+      </w:r>
+    </w:p>
+    <w:p/>
+    <w:p>
+      <w:r>
+        <w:t>FitnessRechner</w:t>
+      </w:r>
+    </w:p>
+    <w:p>
+      <w:r>
+        <w:t>Android</w:t>
+      </w:r>
+    </w:p>
+    <w:p>
+      <w:r>
         <w:lastRenderedPageBreak/>
-        <w:t>ca-app-pub-2667921454778639/1020047866</w:t>
+        <w:t>ca-app-pub-2667921454778639~5150864569</w:t>
       </w:r>
     </w:p>
     <w:p/>
     <w:p>
       <w:r>
-        <w:t>Name des Anzeigenblocks </w:t>
-      </w:r>
-    </w:p>
-    <w:p>
+        <w:t>HandwerkerRechner</w:t>
+      </w:r>
+    </w:p>
+    <w:p>
+      <w:r>
+        <w:t>Android</w:t>
+      </w:r>
+    </w:p>
+    <w:p>
+      <w:r>
+        <w:t>ca-app-pub-2667921454778639~2757130357</w:t>
+      </w:r>
+    </w:p>
+    <w:p>
+      <w:r>
+        <w:br/>
+      </w:r>
       <w:proofErr w:type="spellStart"/>
       <w:r>
-        <w:t>Banner_WorktimePro</w:t>
+        <w:t>BomberBlast</w:t>
       </w:r>
       <w:proofErr w:type="spellEnd"/>
     </w:p>
     <w:p>
       <w:r>
-        <w:t>Anzeigenformat</w:t>
-      </w:r>
-    </w:p>
-    <w:p>
-      <w:r>
-        <w:t>Banner</w:t>
-      </w:r>
-    </w:p>
-    <w:p>
-      <w:r>
-        <w:t>Anzeigenblock-ID</w:t>
-      </w:r>
-    </w:p>
-    <w:p>
-      <w:r>
-        <w:t>ca-app-pub-2588160251469436/8991611030</w:t>
-      </w:r>
-    </w:p>
-    <w:p/>
-    <w:p>
-      <w:r>
-        <w:t>App IDs</w:t>
-      </w:r>
-    </w:p>
-    <w:p>
-      <w:r>
-        <w:t>WorkTimePro</w:t>
-      </w:r>
-    </w:p>
-    <w:p>
-      <w:r>
         <w:t>Android</w:t>
       </w:r>
     </w:p>
     <w:p>
       <w:r>
-        <w:t>ca-app-pub-2588160251469436~9866108383</w:t>
-      </w:r>
-    </w:p>
-    <w:p>
-      <w:r>
-        <w:br/>
-        <w:t>FinanzRechner</w:t>
-      </w:r>
-    </w:p>
-    <w:p>
-      <w:r>
-        <w:t>Android</w:t>
-      </w:r>
-    </w:p>
-    <w:p>
-      <w:r>
-        <w:t>ca-app-pub-2667921454778639~7519993133</w:t>
-      </w:r>
-    </w:p>
-    <w:p/>
-    <w:p>
-      <w:r>
-        <w:t>FitnessRechner</w:t>
-      </w:r>
-    </w:p>
-    <w:p>
-      <w:r>
-        <w:t>Android</w:t>
-      </w:r>
-    </w:p>
-    <w:p>
-      <w:r>
-        <w:t>ca-app-pub-2667921454778639~5150864569</w:t>
-      </w:r>
-    </w:p>
-    <w:p/>
-    <w:p>
-      <w:r>
-        <w:t>HandwerkerRechner</w:t>
-      </w:r>
-    </w:p>
-    <w:p>
-      <w:r>
-        <w:t>Android</w:t>
-      </w:r>
-    </w:p>
-    <w:p>
-      <w:r>
-        <w:t>ca-app-pub-2667921454778639~2757130357</w:t>
-      </w:r>
-    </w:p>
-    <w:p>
-      <w:r>
-        <w:br/>
-        <w:t>RechnerPlus</w:t>
-      </w:r>
-    </w:p>
-    <w:p>
-      <w:r>
-        <w:t>Android</w:t>
-      </w:r>
-    </w:p>
-    <w:p>
-      <w:r>
-        <w:t>ca-app-pub-2667921454778639~7352472178</w:t>
-      </w:r>
-    </w:p>
-    <w:p/>
-    <w:p>
-      <w:r>
-        <w:t>ZeitManager</w:t>
-      </w:r>
-    </w:p>
-    <w:p>
-      <w:r>
-        <w:t>Android</w:t>
-      </w:r>
-    </w:p>
-    <w:p>
-      <w:r>
-        <w:lastRenderedPageBreak/>
-        <w:t>ca-app-pub-2667921454778639~7817885343</w:t>
+        <w:t>ca-app-pub-2588160251469436~8809763733</w:t>
       </w:r>
     </w:p>
     <w:p/>

</xml_diff>

<commit_message>
CLAUDE.md + AdMob.docx: Rewarded Ads Dokumentation aktualisiert
- CLAUDE.md: Rewarded Ads Integration dokumentiert (alle 6 Apps)
- AdMob.docx: Rewarded Ad Unit-IDs + Placement-Strings ergaenzt

Co-Authored-By: Claude Opus 4.6 <noreply@anthropic.com>
</commit_message>
<xml_diff>
--- a/AdMob.docx
+++ b/AdMob.docx
@@ -3,235 +3,3496 @@
 <w:document xmlns:wpc="http://schemas.microsoft.com/office/word/2010/wordprocessingCanvas" xmlns:cx="http://schemas.microsoft.com/office/drawing/2014/chartex" xmlns:cx1="http://schemas.microsoft.com/office/drawing/2015/9/8/chartex" xmlns:cx2="http://schemas.microsoft.com/office/drawing/2015/10/21/chartex" xmlns:cx3="http://schemas.microsoft.com/office/drawing/2016/5/9/chartex" xmlns:cx4="http://schemas.microsoft.com/office/drawing/2016/5/10/chartex" xmlns:cx5="http://schemas.microsoft.com/office/drawing/2016/5/11/chartex" xmlns:cx6="http://schemas.microsoft.com/office/drawing/2016/5/12/chartex" xmlns:cx7="http://schemas.microsoft.com/office/drawing/2016/5/13/chartex" xmlns:cx8="http://schemas.microsoft.com/office/drawing/2016/5/14/chartex" xmlns:mc="http://schemas.openxmlformats.org/markup-compatibility/2006" xmlns:aink="http://schemas.microsoft.com/office/drawing/2016/ink" xmlns:am3d="http://schemas.microsoft.com/office/drawing/2017/model3d" xmlns:o="urn:schemas-microsoft-com:office:office" xmlns:oel="http://schemas.microsoft.com/office/2019/extlst" xmlns:r="http://schemas.openxmlformats.org/officeDocument/2006/relationships" xmlns:m="http://schemas.openxmlformats.org/officeDocument/2006/math" xmlns:v="urn:schemas-microsoft-com:vml" xmlns:wp14="http://schemas.microsoft.com/office/word/2010/wordprocessingDrawing" xmlns:wp="http://schemas.openxmlformats.org/drawingml/2006/wordprocessingDrawing" xmlns:w10="urn:schemas-microsoft-com:office:word" xmlns:w="http://schemas.openxmlformats.org/wordprocessingml/2006/main" xmlns:w14="http://schemas.microsoft.com/office/word/2010/wordml" xmlns:w15="http://schemas.microsoft.com/office/word/2012/wordml" xmlns:w16cex="http://schemas.microsoft.com/office/word/2018/wordml/cex" xmlns:w16cid="http://schemas.microsoft.com/office/word/2016/wordml/cid" xmlns:w16="http://schemas.microsoft.com/office/word/2018/wordml" xmlns:w16du="http://schemas.microsoft.com/office/word/2023/wordml/word16du" xmlns:w16sdtdh="http://schemas.microsoft.com/office/word/2020/wordml/sdtdatahash" xmlns:w16sdtfl="http://schemas.microsoft.com/office/word/2024/wordml/sdtformatlock" xmlns:w16se="http://schemas.microsoft.com/office/word/2015/wordml/symex" xmlns:wpg="http://schemas.microsoft.com/office/word/2010/wordprocessingGroup" xmlns:wpi="http://schemas.microsoft.com/office/word/2010/wordprocessingInk" xmlns:wne="http://schemas.microsoft.com/office/word/2006/wordml" xmlns:wps="http://schemas.microsoft.com/office/word/2010/wordprocessingShape" mc:Ignorable="w14 w15 w16se w16cid w16 w16cex w16sdtdh w16sdtfl w16du wp14">
   <w:body>
     <w:p>
-      <w:r>
-        <w:t>Name des Anzeigenblocks </w:t>
+      <w:pPr>
+        <w:rPr>
+          <w:b/>
+          <w:bCs/>
+        </w:rPr>
+      </w:pPr>
+      <w:r>
+        <w:rPr>
+          <w:rFonts w:ascii="Segoe UI Emoji" w:hAnsi="Segoe UI Emoji" w:cs="Segoe UI Emoji"/>
+          <w:b/>
+          <w:bCs/>
+        </w:rPr>
+        <w:t>🎮</w:t>
+      </w:r>
+      <w:r>
+        <w:rPr>
+          <w:b/>
+          <w:bCs/>
+        </w:rPr>
+        <w:t xml:space="preserve"> 1. </w:t>
+      </w:r>
+      <w:proofErr w:type="spellStart"/>
+      <w:r>
+        <w:rPr>
+          <w:b/>
+          <w:bCs/>
+        </w:rPr>
+        <w:t>BomberBlast</w:t>
+      </w:r>
+      <w:proofErr w:type="spellEnd"/>
+    </w:p>
+    <w:tbl>
+      <w:tblPr>
+        <w:tblW w:w="0" w:type="auto"/>
+        <w:tblCellSpacing w:w="15" w:type="dxa"/>
+        <w:tblCellMar>
+          <w:top w:w="15" w:type="dxa"/>
+          <w:left w:w="15" w:type="dxa"/>
+          <w:bottom w:w="15" w:type="dxa"/>
+          <w:right w:w="15" w:type="dxa"/>
+        </w:tblCellMar>
+        <w:tblLook w:val="04A0" w:firstRow="1" w:lastRow="0" w:firstColumn="1" w:lastColumn="0" w:noHBand="0" w:noVBand="1"/>
+      </w:tblPr>
+      <w:tblGrid>
+        <w:gridCol w:w="1426"/>
+        <w:gridCol w:w="1348"/>
+        <w:gridCol w:w="1174"/>
+        <w:gridCol w:w="1024"/>
+        <w:gridCol w:w="1245"/>
+        <w:gridCol w:w="2855"/>
+      </w:tblGrid>
+      <w:tr>
+        <w:trPr>
+          <w:tblHeader/>
+          <w:tblCellSpacing w:w="15" w:type="dxa"/>
+        </w:trPr>
+        <w:tc>
+          <w:tcPr>
+            <w:tcW w:w="0" w:type="auto"/>
+            <w:vAlign w:val="center"/>
+            <w:hideMark/>
+          </w:tcPr>
+          <w:p>
+            <w:pPr>
+              <w:rPr>
+                <w:b/>
+                <w:bCs/>
+              </w:rPr>
+            </w:pPr>
+            <w:r>
+              <w:rPr>
+                <w:b/>
+                <w:bCs/>
+              </w:rPr>
+              <w:t>Feature</w:t>
+            </w:r>
+          </w:p>
+        </w:tc>
+        <w:tc>
+          <w:tcPr>
+            <w:tcW w:w="0" w:type="auto"/>
+            <w:vAlign w:val="center"/>
+            <w:hideMark/>
+          </w:tcPr>
+          <w:p>
+            <w:pPr>
+              <w:rPr>
+                <w:b/>
+                <w:bCs/>
+              </w:rPr>
+            </w:pPr>
+            <w:r>
+              <w:rPr>
+                <w:b/>
+                <w:bCs/>
+              </w:rPr>
+              <w:t>Trigger</w:t>
+            </w:r>
+          </w:p>
+        </w:tc>
+        <w:tc>
+          <w:tcPr>
+            <w:tcW w:w="0" w:type="auto"/>
+            <w:vAlign w:val="center"/>
+            <w:hideMark/>
+          </w:tcPr>
+          <w:p>
+            <w:pPr>
+              <w:rPr>
+                <w:b/>
+                <w:bCs/>
+              </w:rPr>
+            </w:pPr>
+            <w:r>
+              <w:rPr>
+                <w:b/>
+                <w:bCs/>
+              </w:rPr>
+              <w:t>Belohnung</w:t>
+            </w:r>
+          </w:p>
+        </w:tc>
+        <w:tc>
+          <w:tcPr>
+            <w:tcW w:w="0" w:type="auto"/>
+            <w:vAlign w:val="center"/>
+            <w:hideMark/>
+          </w:tcPr>
+          <w:p>
+            <w:pPr>
+              <w:rPr>
+                <w:b/>
+                <w:bCs/>
+              </w:rPr>
+            </w:pPr>
+            <w:r>
+              <w:rPr>
+                <w:b/>
+                <w:bCs/>
+              </w:rPr>
+              <w:t>Format</w:t>
+            </w:r>
+          </w:p>
+        </w:tc>
+        <w:tc>
+          <w:tcPr>
+            <w:tcW w:w="0" w:type="auto"/>
+            <w:vAlign w:val="center"/>
+            <w:hideMark/>
+          </w:tcPr>
+          <w:p>
+            <w:pPr>
+              <w:rPr>
+                <w:b/>
+                <w:bCs/>
+              </w:rPr>
+            </w:pPr>
+            <w:r>
+              <w:rPr>
+                <w:b/>
+                <w:bCs/>
+              </w:rPr>
+              <w:t>Status</w:t>
+            </w:r>
+          </w:p>
+        </w:tc>
+        <w:tc>
+          <w:tcPr>
+            <w:tcW w:w="0" w:type="auto"/>
+            <w:vAlign w:val="center"/>
+            <w:hideMark/>
+          </w:tcPr>
+          <w:p>
+            <w:pPr>
+              <w:rPr>
+                <w:b/>
+                <w:bCs/>
+              </w:rPr>
+            </w:pPr>
+            <w:proofErr w:type="spellStart"/>
+            <w:r>
+              <w:rPr>
+                <w:b/>
+                <w:bCs/>
+              </w:rPr>
+              <w:t>AdMob</w:t>
+            </w:r>
+            <w:proofErr w:type="spellEnd"/>
+            <w:r>
+              <w:rPr>
+                <w:b/>
+                <w:bCs/>
+              </w:rPr>
+              <w:t xml:space="preserve"> ID</w:t>
+            </w:r>
+          </w:p>
+        </w:tc>
+      </w:tr>
+      <w:tr>
+        <w:trPr>
+          <w:tblCellSpacing w:w="15" w:type="dxa"/>
+        </w:trPr>
+        <w:tc>
+          <w:tcPr>
+            <w:tcW w:w="0" w:type="auto"/>
+            <w:vAlign w:val="center"/>
+            <w:hideMark/>
+          </w:tcPr>
+          <w:p>
+            <w:r>
+              <w:rPr>
+                <w:b/>
+                <w:bCs/>
+              </w:rPr>
+              <w:t>Banner</w:t>
+            </w:r>
+          </w:p>
+        </w:tc>
+        <w:tc>
+          <w:tcPr>
+            <w:tcW w:w="0" w:type="auto"/>
+            <w:vAlign w:val="center"/>
+            <w:hideMark/>
+          </w:tcPr>
+          <w:p>
+            <w:r>
+              <w:t>Permanent am Bildschirmrand</w:t>
+            </w:r>
+          </w:p>
+        </w:tc>
+        <w:tc>
+          <w:tcPr>
+            <w:tcW w:w="0" w:type="auto"/>
+            <w:vAlign w:val="center"/>
+            <w:hideMark/>
+          </w:tcPr>
+          <w:p>
+            <w:r>
+              <w:t>Dauerhaft sichtbar</w:t>
+            </w:r>
+          </w:p>
+        </w:tc>
+        <w:tc>
+          <w:tcPr>
+            <w:tcW w:w="0" w:type="auto"/>
+            <w:vAlign w:val="center"/>
+            <w:hideMark/>
+          </w:tcPr>
+          <w:p>
+            <w:r>
+              <w:t>Banner</w:t>
+            </w:r>
+          </w:p>
+        </w:tc>
+        <w:tc>
+          <w:tcPr>
+            <w:tcW w:w="0" w:type="auto"/>
+            <w:vAlign w:val="center"/>
+            <w:hideMark/>
+          </w:tcPr>
+          <w:p>
+            <w:r>
+              <w:rPr>
+                <w:rFonts w:ascii="Segoe UI Emoji" w:hAnsi="Segoe UI Emoji" w:cs="Segoe UI Emoji"/>
+              </w:rPr>
+              <w:t>✅</w:t>
+            </w:r>
+            <w:r>
+              <w:t xml:space="preserve"> Aktiv</w:t>
+            </w:r>
+          </w:p>
+        </w:tc>
+        <w:tc>
+          <w:tcPr>
+            <w:tcW w:w="0" w:type="auto"/>
+            <w:vAlign w:val="center"/>
+            <w:hideMark/>
+          </w:tcPr>
+          <w:p>
+            <w:r>
+              <w:t>ca-app-pub-2588160251469436/5894462078</w:t>
+            </w:r>
+          </w:p>
+        </w:tc>
+      </w:tr>
+      <w:tr>
+        <w:trPr>
+          <w:tblCellSpacing w:w="15" w:type="dxa"/>
+        </w:trPr>
+        <w:tc>
+          <w:tcPr>
+            <w:tcW w:w="0" w:type="auto"/>
+            <w:vAlign w:val="center"/>
+            <w:hideMark/>
+          </w:tcPr>
+          <w:p>
+            <w:proofErr w:type="spellStart"/>
+            <w:r>
+              <w:rPr>
+                <w:b/>
+                <w:bCs/>
+              </w:rPr>
+              <w:t>Continue</w:t>
+            </w:r>
+            <w:proofErr w:type="spellEnd"/>
+            <w:r>
+              <w:rPr>
+                <w:b/>
+                <w:bCs/>
+              </w:rPr>
+              <w:t>/</w:t>
+            </w:r>
+            <w:proofErr w:type="gramStart"/>
+            <w:r>
+              <w:rPr>
+                <w:b/>
+                <w:bCs/>
+              </w:rPr>
+              <w:t>Extra Leben</w:t>
+            </w:r>
+            <w:proofErr w:type="gramEnd"/>
+          </w:p>
+        </w:tc>
+        <w:tc>
+          <w:tcPr>
+            <w:tcW w:w="0" w:type="auto"/>
+            <w:vAlign w:val="center"/>
+            <w:hideMark/>
+          </w:tcPr>
+          <w:p>
+            <w:r>
+              <w:t>Game Over Screen</w:t>
+            </w:r>
+          </w:p>
+        </w:tc>
+        <w:tc>
+          <w:tcPr>
+            <w:tcW w:w="0" w:type="auto"/>
+            <w:vAlign w:val="center"/>
+            <w:hideMark/>
+          </w:tcPr>
+          <w:p>
+            <w:r>
+              <w:t xml:space="preserve">1 </w:t>
+            </w:r>
+            <w:proofErr w:type="gramStart"/>
+            <w:r>
+              <w:t>Extra Leben</w:t>
+            </w:r>
+            <w:proofErr w:type="gramEnd"/>
+          </w:p>
+        </w:tc>
+        <w:tc>
+          <w:tcPr>
+            <w:tcW w:w="0" w:type="auto"/>
+            <w:vAlign w:val="center"/>
+            <w:hideMark/>
+          </w:tcPr>
+          <w:p>
+            <w:r>
+              <w:t>Mit Prämie (</w:t>
+            </w:r>
+            <w:proofErr w:type="spellStart"/>
+            <w:r>
+              <w:t>Rewarded</w:t>
+            </w:r>
+            <w:proofErr w:type="spellEnd"/>
+            <w:r>
+              <w:t>)</w:t>
+            </w:r>
+          </w:p>
+        </w:tc>
+        <w:tc>
+          <w:tcPr>
+            <w:tcW w:w="0" w:type="auto"/>
+            <w:vAlign w:val="center"/>
+            <w:hideMark/>
+          </w:tcPr>
+          <w:p>
+            <w:r>
+              <w:rPr>
+                <w:rFonts w:ascii="Segoe UI Emoji" w:hAnsi="Segoe UI Emoji" w:cs="Segoe UI Emoji"/>
+              </w:rPr>
+              <w:t>✅</w:t>
+            </w:r>
+            <w:r>
+              <w:t xml:space="preserve"> Aktiv</w:t>
+            </w:r>
+          </w:p>
+        </w:tc>
+        <w:tc>
+          <w:tcPr>
+            <w:tcW w:w="0" w:type="auto"/>
+            <w:vAlign w:val="center"/>
+            <w:hideMark/>
+          </w:tcPr>
+          <w:p>
+            <w:r>
+              <w:t>ca-app-pub-2588160251469436/1459117529</w:t>
+            </w:r>
+          </w:p>
+        </w:tc>
+      </w:tr>
+      <w:tr>
+        <w:trPr>
+          <w:tblCellSpacing w:w="15" w:type="dxa"/>
+        </w:trPr>
+        <w:tc>
+          <w:tcPr>
+            <w:tcW w:w="0" w:type="auto"/>
+            <w:vAlign w:val="center"/>
+            <w:hideMark/>
+          </w:tcPr>
+          <w:p>
+            <w:r>
+              <w:rPr>
+                <w:b/>
+                <w:bCs/>
+              </w:rPr>
+              <w:t>Level-Skip</w:t>
+            </w:r>
+          </w:p>
+        </w:tc>
+        <w:tc>
+          <w:tcPr>
+            <w:tcW w:w="0" w:type="auto"/>
+            <w:vAlign w:val="center"/>
+            <w:hideMark/>
+          </w:tcPr>
+          <w:p>
+            <w:r>
+              <w:t>Nach 3x Game Over</w:t>
+            </w:r>
+          </w:p>
+        </w:tc>
+        <w:tc>
+          <w:tcPr>
+            <w:tcW w:w="0" w:type="auto"/>
+            <w:vAlign w:val="center"/>
+            <w:hideMark/>
+          </w:tcPr>
+          <w:p>
+            <w:r>
+              <w:t>Level überspringen</w:t>
+            </w:r>
+          </w:p>
+        </w:tc>
+        <w:tc>
+          <w:tcPr>
+            <w:tcW w:w="0" w:type="auto"/>
+            <w:vAlign w:val="center"/>
+            <w:hideMark/>
+          </w:tcPr>
+          <w:p>
+            <w:r>
+              <w:t>Mit Prämie (</w:t>
+            </w:r>
+            <w:proofErr w:type="spellStart"/>
+            <w:r>
+              <w:t>Rewarded</w:t>
+            </w:r>
+            <w:proofErr w:type="spellEnd"/>
+            <w:r>
+              <w:t>)</w:t>
+            </w:r>
+          </w:p>
+        </w:tc>
+        <w:tc>
+          <w:tcPr>
+            <w:tcW w:w="0" w:type="auto"/>
+            <w:vAlign w:val="center"/>
+            <w:hideMark/>
+          </w:tcPr>
+          <w:p>
+            <w:r>
+              <w:rPr>
+                <w:rFonts w:ascii="Segoe UI Emoji" w:hAnsi="Segoe UI Emoji" w:cs="Segoe UI Emoji"/>
+              </w:rPr>
+              <w:t>✅</w:t>
+            </w:r>
+            <w:r>
+              <w:t xml:space="preserve"> Aktiv</w:t>
+            </w:r>
+          </w:p>
+        </w:tc>
+        <w:tc>
+          <w:tcPr>
+            <w:tcW w:w="0" w:type="auto"/>
+            <w:vAlign w:val="center"/>
+            <w:hideMark/>
+          </w:tcPr>
+          <w:p>
+            <w:r>
+              <w:t>ca-app-pub-2588160251469436/6792383855</w:t>
+            </w:r>
+          </w:p>
+        </w:tc>
+      </w:tr>
+      <w:tr>
+        <w:trPr>
+          <w:tblCellSpacing w:w="15" w:type="dxa"/>
+        </w:trPr>
+        <w:tc>
+          <w:tcPr>
+            <w:tcW w:w="0" w:type="auto"/>
+            <w:vAlign w:val="center"/>
+            <w:hideMark/>
+          </w:tcPr>
+          <w:p>
+            <w:r>
+              <w:rPr>
+                <w:b/>
+                <w:bCs/>
+              </w:rPr>
+              <w:t>Power-Up Boost</w:t>
+            </w:r>
+          </w:p>
+        </w:tc>
+        <w:tc>
+          <w:tcPr>
+            <w:tcW w:w="0" w:type="auto"/>
+            <w:vAlign w:val="center"/>
+            <w:hideMark/>
+          </w:tcPr>
+          <w:p>
+            <w:r>
+              <w:t>Vor Level-Start</w:t>
+            </w:r>
+          </w:p>
+        </w:tc>
+        <w:tc>
+          <w:tcPr>
+            <w:tcW w:w="0" w:type="auto"/>
+            <w:vAlign w:val="center"/>
+            <w:hideMark/>
+          </w:tcPr>
+          <w:p>
+            <w:r>
+              <w:t>Power-Up zum Start</w:t>
+            </w:r>
+          </w:p>
+        </w:tc>
+        <w:tc>
+          <w:tcPr>
+            <w:tcW w:w="0" w:type="auto"/>
+            <w:vAlign w:val="center"/>
+            <w:hideMark/>
+          </w:tcPr>
+          <w:p>
+            <w:r>
+              <w:t>Mit Prämie (</w:t>
+            </w:r>
+            <w:proofErr w:type="spellStart"/>
+            <w:r>
+              <w:t>Rewarded</w:t>
+            </w:r>
+            <w:proofErr w:type="spellEnd"/>
+            <w:r>
+              <w:t>)</w:t>
+            </w:r>
+          </w:p>
+        </w:tc>
+        <w:tc>
+          <w:tcPr>
+            <w:tcW w:w="0" w:type="auto"/>
+            <w:vAlign w:val="center"/>
+            <w:hideMark/>
+          </w:tcPr>
+          <w:p>
+            <w:r>
+              <w:rPr>
+                <w:rFonts w:ascii="Segoe UI Emoji" w:hAnsi="Segoe UI Emoji" w:cs="Segoe UI Emoji"/>
+              </w:rPr>
+              <w:t>✅</w:t>
+            </w:r>
+            <w:r>
+              <w:t xml:space="preserve"> Aktiv</w:t>
+            </w:r>
+          </w:p>
+        </w:tc>
+        <w:tc>
+          <w:tcPr>
+            <w:tcW w:w="0" w:type="auto"/>
+            <w:vAlign w:val="center"/>
+            <w:hideMark/>
+          </w:tcPr>
+          <w:p>
+            <w:r>
+              <w:t>ca-app-pub-2588160251469436/8246016521</w:t>
+            </w:r>
+          </w:p>
+        </w:tc>
+      </w:tr>
+      <w:tr>
+        <w:trPr>
+          <w:tblCellSpacing w:w="15" w:type="dxa"/>
+        </w:trPr>
+        <w:tc>
+          <w:tcPr>
+            <w:tcW w:w="0" w:type="auto"/>
+            <w:vAlign w:val="center"/>
+            <w:hideMark/>
+          </w:tcPr>
+          <w:p>
+            <w:r>
+              <w:rPr>
+                <w:b/>
+                <w:bCs/>
+              </w:rPr>
+              <w:t>Score-Verdopplung (NEU)</w:t>
+            </w:r>
+          </w:p>
+        </w:tc>
+        <w:tc>
+          <w:tcPr>
+            <w:tcW w:w="0" w:type="auto"/>
+            <w:vAlign w:val="center"/>
+            <w:hideMark/>
+          </w:tcPr>
+          <w:p>
+            <w:r>
+              <w:t>Level-</w:t>
+            </w:r>
+            <w:proofErr w:type="spellStart"/>
+            <w:r>
+              <w:t>Complete</w:t>
+            </w:r>
+            <w:proofErr w:type="spellEnd"/>
+            <w:r>
+              <w:t xml:space="preserve"> Screen</w:t>
+            </w:r>
+          </w:p>
+        </w:tc>
+        <w:tc>
+          <w:tcPr>
+            <w:tcW w:w="0" w:type="auto"/>
+            <w:vAlign w:val="center"/>
+            <w:hideMark/>
+          </w:tcPr>
+          <w:p>
+            <w:r>
+              <w:t>Score x2</w:t>
+            </w:r>
+          </w:p>
+        </w:tc>
+        <w:tc>
+          <w:tcPr>
+            <w:tcW w:w="0" w:type="auto"/>
+            <w:vAlign w:val="center"/>
+            <w:hideMark/>
+          </w:tcPr>
+          <w:p>
+            <w:r>
+              <w:t>Mit Prämie (</w:t>
+            </w:r>
+            <w:proofErr w:type="spellStart"/>
+            <w:r>
+              <w:t>Rewarded</w:t>
+            </w:r>
+            <w:proofErr w:type="spellEnd"/>
+            <w:r>
+              <w:t>)</w:t>
+            </w:r>
+          </w:p>
+        </w:tc>
+        <w:tc>
+          <w:tcPr>
+            <w:tcW w:w="0" w:type="auto"/>
+            <w:vAlign w:val="center"/>
+            <w:hideMark/>
+          </w:tcPr>
+          <w:p>
+            <w:r>
+              <w:rPr>
+                <w:rFonts w:ascii="Segoe UI Emoji" w:hAnsi="Segoe UI Emoji" w:cs="Segoe UI Emoji"/>
+              </w:rPr>
+              <w:t>✅</w:t>
+            </w:r>
+            <w:r>
+              <w:t xml:space="preserve"> </w:t>
+            </w:r>
+            <w:r>
+              <w:rPr>
+                <w:b/>
+                <w:bCs/>
+              </w:rPr>
+              <w:t>VERWENDEN</w:t>
+            </w:r>
+          </w:p>
+        </w:tc>
+        <w:tc>
+          <w:tcPr>
+            <w:tcW w:w="0" w:type="auto"/>
+            <w:vAlign w:val="center"/>
+            <w:hideMark/>
+          </w:tcPr>
+          <w:p>
+            <w:r>
+              <w:t>ca-app-pub-2588160251469436/6242669514</w:t>
+            </w:r>
+          </w:p>
+        </w:tc>
+      </w:tr>
+    </w:tbl>
+    <w:p>
+      <w:pPr>
+        <w:rPr>
+          <w:lang w:val="en-US"/>
+        </w:rPr>
+      </w:pPr>
+      <w:proofErr w:type="spellStart"/>
+      <w:r>
+        <w:rPr>
+          <w:b/>
+          <w:bCs/>
+          <w:lang w:val="en-US"/>
+        </w:rPr>
+        <w:t>Implementierungs-Priorität</w:t>
+      </w:r>
+      <w:proofErr w:type="spellEnd"/>
+      <w:r>
+        <w:rPr>
+          <w:b/>
+          <w:bCs/>
+          <w:lang w:val="en-US"/>
+        </w:rPr>
+        <w:t>:</w:t>
+      </w:r>
+      <w:r>
+        <w:rPr>
+          <w:lang w:val="en-US"/>
+        </w:rPr>
+        <w:t xml:space="preserve"> Continue &gt; Score-</w:t>
+      </w:r>
+      <w:proofErr w:type="spellStart"/>
+      <w:r>
+        <w:rPr>
+          <w:lang w:val="en-US"/>
+        </w:rPr>
+        <w:t>Verdopplung</w:t>
+      </w:r>
+      <w:proofErr w:type="spellEnd"/>
+      <w:r>
+        <w:rPr>
+          <w:lang w:val="en-US"/>
+        </w:rPr>
+        <w:t xml:space="preserve"> &gt; Power-Up &gt; Level-Skip</w:t>
       </w:r>
     </w:p>
     <w:p>
       <w:r>
-        <w:t>Banner_FinanzRechner</w:t>
+        <w:pict w14:anchorId="7C23DF93">
+          <v:rect id="_x0000_i1049" style="width:0;height:1.5pt" o:hralign="center" o:hrstd="t" o:hr="t" fillcolor="#a0a0a0" stroked="f"/>
+        </w:pict>
       </w:r>
     </w:p>
     <w:p>
-      <w:r>
-        <w:t>Anzeigenformat</w:t>
+      <w:pPr>
+        <w:rPr>
+          <w:b/>
+          <w:bCs/>
+        </w:rPr>
+      </w:pPr>
+      <w:r>
+        <w:rPr>
+          <w:rFonts w:ascii="Segoe UI Emoji" w:hAnsi="Segoe UI Emoji" w:cs="Segoe UI Emoji"/>
+          <w:b/>
+          <w:bCs/>
+        </w:rPr>
+        <w:t>💰</w:t>
+      </w:r>
+      <w:r>
+        <w:rPr>
+          <w:b/>
+          <w:bCs/>
+        </w:rPr>
+        <w:t xml:space="preserve"> 2. </w:t>
+      </w:r>
+      <w:proofErr w:type="spellStart"/>
+      <w:r>
+        <w:rPr>
+          <w:b/>
+          <w:bCs/>
+        </w:rPr>
+        <w:t>FinanzRechner</w:t>
+      </w:r>
+      <w:proofErr w:type="spellEnd"/>
+    </w:p>
+    <w:tbl>
+      <w:tblPr>
+        <w:tblW w:w="0" w:type="auto"/>
+        <w:tblCellSpacing w:w="15" w:type="dxa"/>
+        <w:tblCellMar>
+          <w:top w:w="15" w:type="dxa"/>
+          <w:left w:w="15" w:type="dxa"/>
+          <w:bottom w:w="15" w:type="dxa"/>
+          <w:right w:w="15" w:type="dxa"/>
+        </w:tblCellMar>
+        <w:tblLook w:val="04A0" w:firstRow="1" w:lastRow="0" w:firstColumn="1" w:lastColumn="0" w:noHBand="0" w:noVBand="1"/>
+      </w:tblPr>
+      <w:tblGrid>
+        <w:gridCol w:w="1211"/>
+        <w:gridCol w:w="1378"/>
+        <w:gridCol w:w="1068"/>
+        <w:gridCol w:w="1081"/>
+        <w:gridCol w:w="1315"/>
+        <w:gridCol w:w="3019"/>
+      </w:tblGrid>
+      <w:tr>
+        <w:trPr>
+          <w:tblHeader/>
+          <w:tblCellSpacing w:w="15" w:type="dxa"/>
+        </w:trPr>
+        <w:tc>
+          <w:tcPr>
+            <w:tcW w:w="0" w:type="auto"/>
+            <w:vAlign w:val="center"/>
+            <w:hideMark/>
+          </w:tcPr>
+          <w:p>
+            <w:pPr>
+              <w:rPr>
+                <w:b/>
+                <w:bCs/>
+              </w:rPr>
+            </w:pPr>
+            <w:r>
+              <w:rPr>
+                <w:b/>
+                <w:bCs/>
+              </w:rPr>
+              <w:t>Feature</w:t>
+            </w:r>
+          </w:p>
+        </w:tc>
+        <w:tc>
+          <w:tcPr>
+            <w:tcW w:w="0" w:type="auto"/>
+            <w:vAlign w:val="center"/>
+            <w:hideMark/>
+          </w:tcPr>
+          <w:p>
+            <w:pPr>
+              <w:rPr>
+                <w:b/>
+                <w:bCs/>
+              </w:rPr>
+            </w:pPr>
+            <w:r>
+              <w:rPr>
+                <w:b/>
+                <w:bCs/>
+              </w:rPr>
+              <w:t>Trigger</w:t>
+            </w:r>
+          </w:p>
+        </w:tc>
+        <w:tc>
+          <w:tcPr>
+            <w:tcW w:w="0" w:type="auto"/>
+            <w:vAlign w:val="center"/>
+            <w:hideMark/>
+          </w:tcPr>
+          <w:p>
+            <w:pPr>
+              <w:rPr>
+                <w:b/>
+                <w:bCs/>
+              </w:rPr>
+            </w:pPr>
+            <w:r>
+              <w:rPr>
+                <w:b/>
+                <w:bCs/>
+              </w:rPr>
+              <w:t>Belohnung</w:t>
+            </w:r>
+          </w:p>
+        </w:tc>
+        <w:tc>
+          <w:tcPr>
+            <w:tcW w:w="0" w:type="auto"/>
+            <w:vAlign w:val="center"/>
+            <w:hideMark/>
+          </w:tcPr>
+          <w:p>
+            <w:pPr>
+              <w:rPr>
+                <w:b/>
+                <w:bCs/>
+              </w:rPr>
+            </w:pPr>
+            <w:r>
+              <w:rPr>
+                <w:b/>
+                <w:bCs/>
+              </w:rPr>
+              <w:t>Format</w:t>
+            </w:r>
+          </w:p>
+        </w:tc>
+        <w:tc>
+          <w:tcPr>
+            <w:tcW w:w="0" w:type="auto"/>
+            <w:vAlign w:val="center"/>
+            <w:hideMark/>
+          </w:tcPr>
+          <w:p>
+            <w:pPr>
+              <w:rPr>
+                <w:b/>
+                <w:bCs/>
+              </w:rPr>
+            </w:pPr>
+            <w:r>
+              <w:rPr>
+                <w:b/>
+                <w:bCs/>
+              </w:rPr>
+              <w:t>Status</w:t>
+            </w:r>
+          </w:p>
+        </w:tc>
+        <w:tc>
+          <w:tcPr>
+            <w:tcW w:w="0" w:type="auto"/>
+            <w:vAlign w:val="center"/>
+            <w:hideMark/>
+          </w:tcPr>
+          <w:p>
+            <w:pPr>
+              <w:rPr>
+                <w:b/>
+                <w:bCs/>
+              </w:rPr>
+            </w:pPr>
+            <w:proofErr w:type="spellStart"/>
+            <w:r>
+              <w:rPr>
+                <w:b/>
+                <w:bCs/>
+              </w:rPr>
+              <w:t>AdMob</w:t>
+            </w:r>
+            <w:proofErr w:type="spellEnd"/>
+            <w:r>
+              <w:rPr>
+                <w:b/>
+                <w:bCs/>
+              </w:rPr>
+              <w:t xml:space="preserve"> ID</w:t>
+            </w:r>
+          </w:p>
+        </w:tc>
+      </w:tr>
+      <w:tr>
+        <w:trPr>
+          <w:tblCellSpacing w:w="15" w:type="dxa"/>
+        </w:trPr>
+        <w:tc>
+          <w:tcPr>
+            <w:tcW w:w="0" w:type="auto"/>
+            <w:vAlign w:val="center"/>
+            <w:hideMark/>
+          </w:tcPr>
+          <w:p>
+            <w:r>
+              <w:rPr>
+                <w:b/>
+                <w:bCs/>
+              </w:rPr>
+              <w:t>Banner</w:t>
+            </w:r>
+          </w:p>
+        </w:tc>
+        <w:tc>
+          <w:tcPr>
+            <w:tcW w:w="0" w:type="auto"/>
+            <w:vAlign w:val="center"/>
+            <w:hideMark/>
+          </w:tcPr>
+          <w:p>
+            <w:r>
+              <w:t>Permanent</w:t>
+            </w:r>
+          </w:p>
+        </w:tc>
+        <w:tc>
+          <w:tcPr>
+            <w:tcW w:w="0" w:type="auto"/>
+            <w:vAlign w:val="center"/>
+            <w:hideMark/>
+          </w:tcPr>
+          <w:p>
+            <w:r>
+              <w:t>Dauerhaft sichtbar</w:t>
+            </w:r>
+          </w:p>
+        </w:tc>
+        <w:tc>
+          <w:tcPr>
+            <w:tcW w:w="0" w:type="auto"/>
+            <w:vAlign w:val="center"/>
+            <w:hideMark/>
+          </w:tcPr>
+          <w:p>
+            <w:r>
+              <w:t>Banner</w:t>
+            </w:r>
+          </w:p>
+        </w:tc>
+        <w:tc>
+          <w:tcPr>
+            <w:tcW w:w="0" w:type="auto"/>
+            <w:vAlign w:val="center"/>
+            <w:hideMark/>
+          </w:tcPr>
+          <w:p>
+            <w:r>
+              <w:rPr>
+                <w:rFonts w:ascii="Segoe UI Emoji" w:hAnsi="Segoe UI Emoji" w:cs="Segoe UI Emoji"/>
+              </w:rPr>
+              <w:t>✅</w:t>
+            </w:r>
+            <w:r>
+              <w:t xml:space="preserve"> Aktiv</w:t>
+            </w:r>
+          </w:p>
+        </w:tc>
+        <w:tc>
+          <w:tcPr>
+            <w:tcW w:w="0" w:type="auto"/>
+            <w:vAlign w:val="center"/>
+            <w:hideMark/>
+          </w:tcPr>
+          <w:p>
+            <w:r>
+              <w:t>ca-app-pub-2588160251469436/3301929804</w:t>
+            </w:r>
+          </w:p>
+        </w:tc>
+      </w:tr>
+      <w:tr>
+        <w:trPr>
+          <w:tblCellSpacing w:w="15" w:type="dxa"/>
+        </w:trPr>
+        <w:tc>
+          <w:tcPr>
+            <w:tcW w:w="0" w:type="auto"/>
+            <w:vAlign w:val="center"/>
+            <w:hideMark/>
+          </w:tcPr>
+          <w:p>
+            <w:r>
+              <w:rPr>
+                <w:b/>
+                <w:bCs/>
+              </w:rPr>
+              <w:t>Budget-Analyse</w:t>
+            </w:r>
+          </w:p>
+        </w:tc>
+        <w:tc>
+          <w:tcPr>
+            <w:tcW w:w="0" w:type="auto"/>
+            <w:vAlign w:val="center"/>
+            <w:hideMark/>
+          </w:tcPr>
+          <w:p>
+            <w:r>
+              <w:t>Dashboard "Detailbericht"</w:t>
+            </w:r>
+          </w:p>
+        </w:tc>
+        <w:tc>
+          <w:tcPr>
+            <w:tcW w:w="0" w:type="auto"/>
+            <w:vAlign w:val="center"/>
+            <w:hideMark/>
+          </w:tcPr>
+          <w:p>
+            <w:r>
+              <w:t>Detail-Report mit Spar-Tipps</w:t>
+            </w:r>
+          </w:p>
+        </w:tc>
+        <w:tc>
+          <w:tcPr>
+            <w:tcW w:w="0" w:type="auto"/>
+            <w:vAlign w:val="center"/>
+            <w:hideMark/>
+          </w:tcPr>
+          <w:p>
+            <w:r>
+              <w:t>Mit Prämie (</w:t>
+            </w:r>
+            <w:proofErr w:type="spellStart"/>
+            <w:r>
+              <w:t>Rewarded</w:t>
+            </w:r>
+            <w:proofErr w:type="spellEnd"/>
+            <w:r>
+              <w:t>)</w:t>
+            </w:r>
+          </w:p>
+        </w:tc>
+        <w:tc>
+          <w:tcPr>
+            <w:tcW w:w="0" w:type="auto"/>
+            <w:vAlign w:val="center"/>
+            <w:hideMark/>
+          </w:tcPr>
+          <w:p>
+            <w:r>
+              <w:rPr>
+                <w:rFonts w:ascii="Segoe UI Emoji" w:hAnsi="Segoe UI Emoji" w:cs="Segoe UI Emoji"/>
+              </w:rPr>
+              <w:t>✅</w:t>
+            </w:r>
+            <w:r>
+              <w:t xml:space="preserve"> Aktiv</w:t>
+            </w:r>
+          </w:p>
+        </w:tc>
+        <w:tc>
+          <w:tcPr>
+            <w:tcW w:w="0" w:type="auto"/>
+            <w:vAlign w:val="center"/>
+            <w:hideMark/>
+          </w:tcPr>
+          <w:p>
+            <w:r>
+              <w:t>ca-app-pub-2588160251469436/5671834572</w:t>
+            </w:r>
+          </w:p>
+        </w:tc>
+      </w:tr>
+      <w:tr>
+        <w:trPr>
+          <w:tblCellSpacing w:w="15" w:type="dxa"/>
+        </w:trPr>
+        <w:tc>
+          <w:tcPr>
+            <w:tcW w:w="0" w:type="auto"/>
+            <w:vAlign w:val="center"/>
+            <w:hideMark/>
+          </w:tcPr>
+          <w:p>
+            <w:r>
+              <w:rPr>
+                <w:b/>
+                <w:bCs/>
+              </w:rPr>
+              <w:t>Statistik-Erweiterung</w:t>
+            </w:r>
+          </w:p>
+        </w:tc>
+        <w:tc>
+          <w:tcPr>
+            <w:tcW w:w="0" w:type="auto"/>
+            <w:vAlign w:val="center"/>
+            <w:hideMark/>
+          </w:tcPr>
+          <w:p>
+            <w:r>
+              <w:t>Statistik-Tab, Zeitraum &gt; 1 Monat</w:t>
+            </w:r>
+          </w:p>
+        </w:tc>
+        <w:tc>
+          <w:tcPr>
+            <w:tcW w:w="0" w:type="auto"/>
+            <w:vAlign w:val="center"/>
+            <w:hideMark/>
+          </w:tcPr>
+          <w:p>
+            <w:r>
+              <w:t>24h Zugang Jahres-Statistik</w:t>
+            </w:r>
+          </w:p>
+        </w:tc>
+        <w:tc>
+          <w:tcPr>
+            <w:tcW w:w="0" w:type="auto"/>
+            <w:vAlign w:val="center"/>
+            <w:hideMark/>
+          </w:tcPr>
+          <w:p>
+            <w:r>
+              <w:t>Mit Prämie (</w:t>
+            </w:r>
+            <w:proofErr w:type="spellStart"/>
+            <w:r>
+              <w:t>Rewarded</w:t>
+            </w:r>
+            <w:proofErr w:type="spellEnd"/>
+            <w:r>
+              <w:t>)</w:t>
+            </w:r>
+          </w:p>
+        </w:tc>
+        <w:tc>
+          <w:tcPr>
+            <w:tcW w:w="0" w:type="auto"/>
+            <w:vAlign w:val="center"/>
+            <w:hideMark/>
+          </w:tcPr>
+          <w:p>
+            <w:r>
+              <w:rPr>
+                <w:rFonts w:ascii="Segoe UI Emoji" w:hAnsi="Segoe UI Emoji" w:cs="Segoe UI Emoji"/>
+              </w:rPr>
+              <w:t>✅</w:t>
+            </w:r>
+            <w:r>
+              <w:t xml:space="preserve"> Aktiv</w:t>
+            </w:r>
+          </w:p>
+        </w:tc>
+        <w:tc>
+          <w:tcPr>
+            <w:tcW w:w="0" w:type="auto"/>
+            <w:vAlign w:val="center"/>
+            <w:hideMark/>
+          </w:tcPr>
+          <w:p>
+            <w:r>
+              <w:t>ca-app-pub-2588160251469436/9554899549</w:t>
+            </w:r>
+          </w:p>
+        </w:tc>
+      </w:tr>
+      <w:tr>
+        <w:trPr>
+          <w:tblCellSpacing w:w="15" w:type="dxa"/>
+        </w:trPr>
+        <w:tc>
+          <w:tcPr>
+            <w:tcW w:w="0" w:type="auto"/>
+            <w:vAlign w:val="center"/>
+            <w:hideMark/>
+          </w:tcPr>
+          <w:p>
+            <w:r>
+              <w:rPr>
+                <w:b/>
+                <w:bCs/>
+              </w:rPr>
+              <w:lastRenderedPageBreak/>
+              <w:t>PDF-Export (NEU)</w:t>
+            </w:r>
+          </w:p>
+        </w:tc>
+        <w:tc>
+          <w:tcPr>
+            <w:tcW w:w="0" w:type="auto"/>
+            <w:vAlign w:val="center"/>
+            <w:hideMark/>
+          </w:tcPr>
+          <w:p>
+            <w:r>
+              <w:t>Export-Button</w:t>
+            </w:r>
+          </w:p>
+        </w:tc>
+        <w:tc>
+          <w:tcPr>
+            <w:tcW w:w="0" w:type="auto"/>
+            <w:vAlign w:val="center"/>
+            <w:hideMark/>
+          </w:tcPr>
+          <w:p>
+            <w:r>
+              <w:t>1x PDF-Export</w:t>
+            </w:r>
+          </w:p>
+        </w:tc>
+        <w:tc>
+          <w:tcPr>
+            <w:tcW w:w="0" w:type="auto"/>
+            <w:vAlign w:val="center"/>
+            <w:hideMark/>
+          </w:tcPr>
+          <w:p>
+            <w:r>
+              <w:t>Mit Prämie (</w:t>
+            </w:r>
+            <w:proofErr w:type="spellStart"/>
+            <w:r>
+              <w:t>Rewarded</w:t>
+            </w:r>
+            <w:proofErr w:type="spellEnd"/>
+            <w:r>
+              <w:t>)</w:t>
+            </w:r>
+          </w:p>
+        </w:tc>
+        <w:tc>
+          <w:tcPr>
+            <w:tcW w:w="0" w:type="auto"/>
+            <w:vAlign w:val="center"/>
+            <w:hideMark/>
+          </w:tcPr>
+          <w:p>
+            <w:r>
+              <w:rPr>
+                <w:rFonts w:ascii="Segoe UI Emoji" w:hAnsi="Segoe UI Emoji" w:cs="Segoe UI Emoji"/>
+              </w:rPr>
+              <w:t>✅</w:t>
+            </w:r>
+            <w:r>
+              <w:t xml:space="preserve"> </w:t>
+            </w:r>
+            <w:r>
+              <w:rPr>
+                <w:b/>
+                <w:bCs/>
+              </w:rPr>
+              <w:t>VERWENDEN</w:t>
+            </w:r>
+          </w:p>
+        </w:tc>
+        <w:tc>
+          <w:tcPr>
+            <w:tcW w:w="0" w:type="auto"/>
+            <w:vAlign w:val="center"/>
+            <w:hideMark/>
+          </w:tcPr>
+          <w:p>
+            <w:r>
+              <w:t>ca-app-pub-2588160251469436/3424934485</w:t>
+            </w:r>
+          </w:p>
+        </w:tc>
+      </w:tr>
+      <w:tr>
+        <w:trPr>
+          <w:tblCellSpacing w:w="15" w:type="dxa"/>
+        </w:trPr>
+        <w:tc>
+          <w:tcPr>
+            <w:tcW w:w="0" w:type="auto"/>
+            <w:vAlign w:val="center"/>
+            <w:hideMark/>
+          </w:tcPr>
+          <w:p>
+            <w:r>
+              <w:rPr>
+                <w:b/>
+                <w:bCs/>
+              </w:rPr>
+              <w:t>CSV-Export (NEU)</w:t>
+            </w:r>
+          </w:p>
+        </w:tc>
+        <w:tc>
+          <w:tcPr>
+            <w:tcW w:w="0" w:type="auto"/>
+            <w:vAlign w:val="center"/>
+            <w:hideMark/>
+          </w:tcPr>
+          <w:p>
+            <w:r>
+              <w:t>Export-Button</w:t>
+            </w:r>
+          </w:p>
+        </w:tc>
+        <w:tc>
+          <w:tcPr>
+            <w:tcW w:w="0" w:type="auto"/>
+            <w:vAlign w:val="center"/>
+            <w:hideMark/>
+          </w:tcPr>
+          <w:p>
+            <w:r>
+              <w:t>1x CSV-Export</w:t>
+            </w:r>
+          </w:p>
+        </w:tc>
+        <w:tc>
+          <w:tcPr>
+            <w:tcW w:w="0" w:type="auto"/>
+            <w:vAlign w:val="center"/>
+            <w:hideMark/>
+          </w:tcPr>
+          <w:p>
+            <w:r>
+              <w:t>Mit Prämie (</w:t>
+            </w:r>
+            <w:proofErr w:type="spellStart"/>
+            <w:r>
+              <w:t>Rewarded</w:t>
+            </w:r>
+            <w:proofErr w:type="spellEnd"/>
+            <w:r>
+              <w:t>)</w:t>
+            </w:r>
+          </w:p>
+        </w:tc>
+        <w:tc>
+          <w:tcPr>
+            <w:tcW w:w="0" w:type="auto"/>
+            <w:vAlign w:val="center"/>
+            <w:hideMark/>
+          </w:tcPr>
+          <w:p>
+            <w:r>
+              <w:rPr>
+                <w:rFonts w:ascii="Segoe UI Emoji" w:hAnsi="Segoe UI Emoji" w:cs="Segoe UI Emoji"/>
+              </w:rPr>
+              <w:t>✅</w:t>
+            </w:r>
+            <w:r>
+              <w:t xml:space="preserve"> </w:t>
+            </w:r>
+            <w:r>
+              <w:rPr>
+                <w:b/>
+                <w:bCs/>
+              </w:rPr>
+              <w:t>VERWENDEN</w:t>
+            </w:r>
+          </w:p>
+        </w:tc>
+        <w:tc>
+          <w:tcPr>
+            <w:tcW w:w="0" w:type="auto"/>
+            <w:vAlign w:val="center"/>
+            <w:hideMark/>
+          </w:tcPr>
+          <w:p>
+            <w:r>
+              <w:t>ca-app-pub-2588160251469436/1356438259</w:t>
+            </w:r>
+          </w:p>
+        </w:tc>
+      </w:tr>
+    </w:tbl>
+    <w:p>
+      <w:r>
+        <w:rPr>
+          <w:b/>
+          <w:bCs/>
+        </w:rPr>
+        <w:t>Modell:</w:t>
+      </w:r>
+      <w:r>
+        <w:t xml:space="preserve"> Free = kein Export, </w:t>
+      </w:r>
+      <w:proofErr w:type="spellStart"/>
+      <w:r>
+        <w:t>Rewarded</w:t>
+      </w:r>
+      <w:proofErr w:type="spellEnd"/>
+      <w:r>
+        <w:t xml:space="preserve"> Ad = 1x Export, Premium = unbegrenzt</w:t>
       </w:r>
     </w:p>
     <w:p>
       <w:r>
-        <w:t>Banner</w:t>
+        <w:pict w14:anchorId="0745043D">
+          <v:rect id="_x0000_i1050" style="width:0;height:1.5pt" o:hralign="center" o:hrstd="t" o:hr="t" fillcolor="#a0a0a0" stroked="f"/>
+        </w:pict>
       </w:r>
     </w:p>
     <w:p>
-      <w:r>
-        <w:t>Anzeigenblock-ID</w:t>
+      <w:pPr>
+        <w:rPr>
+          <w:b/>
+          <w:bCs/>
+        </w:rPr>
+      </w:pPr>
+      <w:r>
+        <w:rPr>
+          <w:rFonts w:ascii="Segoe UI Emoji" w:hAnsi="Segoe UI Emoji" w:cs="Segoe UI Emoji"/>
+          <w:b/>
+          <w:bCs/>
+        </w:rPr>
+        <w:t>🔨</w:t>
+      </w:r>
+      <w:r>
+        <w:rPr>
+          <w:b/>
+          <w:bCs/>
+        </w:rPr>
+        <w:t xml:space="preserve"> 3. </w:t>
+      </w:r>
+      <w:proofErr w:type="spellStart"/>
+      <w:r>
+        <w:rPr>
+          <w:b/>
+          <w:bCs/>
+        </w:rPr>
+        <w:t>HandwerkerRechner</w:t>
+      </w:r>
+      <w:proofErr w:type="spellEnd"/>
+    </w:p>
+    <w:tbl>
+      <w:tblPr>
+        <w:tblW w:w="0" w:type="auto"/>
+        <w:tblCellSpacing w:w="15" w:type="dxa"/>
+        <w:tblCellMar>
+          <w:top w:w="15" w:type="dxa"/>
+          <w:left w:w="15" w:type="dxa"/>
+          <w:bottom w:w="15" w:type="dxa"/>
+          <w:right w:w="15" w:type="dxa"/>
+        </w:tblCellMar>
+        <w:tblLook w:val="04A0" w:firstRow="1" w:lastRow="0" w:firstColumn="1" w:lastColumn="0" w:noHBand="0" w:noVBand="1"/>
+      </w:tblPr>
+      <w:tblGrid>
+        <w:gridCol w:w="1348"/>
+        <w:gridCol w:w="1109"/>
+        <w:gridCol w:w="1325"/>
+        <w:gridCol w:w="1057"/>
+        <w:gridCol w:w="1285"/>
+        <w:gridCol w:w="2948"/>
+      </w:tblGrid>
+      <w:tr>
+        <w:trPr>
+          <w:tblHeader/>
+          <w:tblCellSpacing w:w="15" w:type="dxa"/>
+        </w:trPr>
+        <w:tc>
+          <w:tcPr>
+            <w:tcW w:w="0" w:type="auto"/>
+            <w:vAlign w:val="center"/>
+            <w:hideMark/>
+          </w:tcPr>
+          <w:p>
+            <w:pPr>
+              <w:rPr>
+                <w:b/>
+                <w:bCs/>
+              </w:rPr>
+            </w:pPr>
+            <w:r>
+              <w:rPr>
+                <w:b/>
+                <w:bCs/>
+              </w:rPr>
+              <w:t>Feature</w:t>
+            </w:r>
+          </w:p>
+        </w:tc>
+        <w:tc>
+          <w:tcPr>
+            <w:tcW w:w="0" w:type="auto"/>
+            <w:vAlign w:val="center"/>
+            <w:hideMark/>
+          </w:tcPr>
+          <w:p>
+            <w:pPr>
+              <w:rPr>
+                <w:b/>
+                <w:bCs/>
+              </w:rPr>
+            </w:pPr>
+            <w:r>
+              <w:rPr>
+                <w:b/>
+                <w:bCs/>
+              </w:rPr>
+              <w:t>Trigger</w:t>
+            </w:r>
+          </w:p>
+        </w:tc>
+        <w:tc>
+          <w:tcPr>
+            <w:tcW w:w="0" w:type="auto"/>
+            <w:vAlign w:val="center"/>
+            <w:hideMark/>
+          </w:tcPr>
+          <w:p>
+            <w:pPr>
+              <w:rPr>
+                <w:b/>
+                <w:bCs/>
+              </w:rPr>
+            </w:pPr>
+            <w:r>
+              <w:rPr>
+                <w:b/>
+                <w:bCs/>
+              </w:rPr>
+              <w:t>Belohnung</w:t>
+            </w:r>
+          </w:p>
+        </w:tc>
+        <w:tc>
+          <w:tcPr>
+            <w:tcW w:w="0" w:type="auto"/>
+            <w:vAlign w:val="center"/>
+            <w:hideMark/>
+          </w:tcPr>
+          <w:p>
+            <w:pPr>
+              <w:rPr>
+                <w:b/>
+                <w:bCs/>
+              </w:rPr>
+            </w:pPr>
+            <w:r>
+              <w:rPr>
+                <w:b/>
+                <w:bCs/>
+              </w:rPr>
+              <w:t>Format</w:t>
+            </w:r>
+          </w:p>
+        </w:tc>
+        <w:tc>
+          <w:tcPr>
+            <w:tcW w:w="0" w:type="auto"/>
+            <w:vAlign w:val="center"/>
+            <w:hideMark/>
+          </w:tcPr>
+          <w:p>
+            <w:pPr>
+              <w:rPr>
+                <w:b/>
+                <w:bCs/>
+              </w:rPr>
+            </w:pPr>
+            <w:r>
+              <w:rPr>
+                <w:b/>
+                <w:bCs/>
+              </w:rPr>
+              <w:t>Status</w:t>
+            </w:r>
+          </w:p>
+        </w:tc>
+        <w:tc>
+          <w:tcPr>
+            <w:tcW w:w="0" w:type="auto"/>
+            <w:vAlign w:val="center"/>
+            <w:hideMark/>
+          </w:tcPr>
+          <w:p>
+            <w:pPr>
+              <w:rPr>
+                <w:b/>
+                <w:bCs/>
+              </w:rPr>
+            </w:pPr>
+            <w:proofErr w:type="spellStart"/>
+            <w:r>
+              <w:rPr>
+                <w:b/>
+                <w:bCs/>
+              </w:rPr>
+              <w:t>AdMob</w:t>
+            </w:r>
+            <w:proofErr w:type="spellEnd"/>
+            <w:r>
+              <w:rPr>
+                <w:b/>
+                <w:bCs/>
+              </w:rPr>
+              <w:t xml:space="preserve"> ID</w:t>
+            </w:r>
+          </w:p>
+        </w:tc>
+      </w:tr>
+      <w:tr>
+        <w:trPr>
+          <w:tblCellSpacing w:w="15" w:type="dxa"/>
+        </w:trPr>
+        <w:tc>
+          <w:tcPr>
+            <w:tcW w:w="0" w:type="auto"/>
+            <w:vAlign w:val="center"/>
+            <w:hideMark/>
+          </w:tcPr>
+          <w:p>
+            <w:r>
+              <w:rPr>
+                <w:b/>
+                <w:bCs/>
+              </w:rPr>
+              <w:t>Banner</w:t>
+            </w:r>
+          </w:p>
+        </w:tc>
+        <w:tc>
+          <w:tcPr>
+            <w:tcW w:w="0" w:type="auto"/>
+            <w:vAlign w:val="center"/>
+            <w:hideMark/>
+          </w:tcPr>
+          <w:p>
+            <w:r>
+              <w:t>Permanent</w:t>
+            </w:r>
+          </w:p>
+        </w:tc>
+        <w:tc>
+          <w:tcPr>
+            <w:tcW w:w="0" w:type="auto"/>
+            <w:vAlign w:val="center"/>
+            <w:hideMark/>
+          </w:tcPr>
+          <w:p>
+            <w:r>
+              <w:t>Dauerhaft sichtbar</w:t>
+            </w:r>
+          </w:p>
+        </w:tc>
+        <w:tc>
+          <w:tcPr>
+            <w:tcW w:w="0" w:type="auto"/>
+            <w:vAlign w:val="center"/>
+            <w:hideMark/>
+          </w:tcPr>
+          <w:p>
+            <w:r>
+              <w:t>Banner</w:t>
+            </w:r>
+          </w:p>
+        </w:tc>
+        <w:tc>
+          <w:tcPr>
+            <w:tcW w:w="0" w:type="auto"/>
+            <w:vAlign w:val="center"/>
+            <w:hideMark/>
+          </w:tcPr>
+          <w:p>
+            <w:r>
+              <w:rPr>
+                <w:rFonts w:ascii="Segoe UI Emoji" w:hAnsi="Segoe UI Emoji" w:cs="Segoe UI Emoji"/>
+              </w:rPr>
+              <w:t>✅</w:t>
+            </w:r>
+            <w:r>
+              <w:t xml:space="preserve"> Aktiv</w:t>
+            </w:r>
+          </w:p>
+        </w:tc>
+        <w:tc>
+          <w:tcPr>
+            <w:tcW w:w="0" w:type="auto"/>
+            <w:vAlign w:val="center"/>
+            <w:hideMark/>
+          </w:tcPr>
+          <w:p>
+            <w:r>
+              <w:t>ca-app-pub-2588160251469436/2627273757</w:t>
+            </w:r>
+          </w:p>
+        </w:tc>
+      </w:tr>
+      <w:tr>
+        <w:trPr>
+          <w:tblCellSpacing w:w="15" w:type="dxa"/>
+        </w:trPr>
+        <w:tc>
+          <w:tcPr>
+            <w:tcW w:w="0" w:type="auto"/>
+            <w:vAlign w:val="center"/>
+            <w:hideMark/>
+          </w:tcPr>
+          <w:p>
+            <w:r>
+              <w:rPr>
+                <w:b/>
+                <w:bCs/>
+              </w:rPr>
+              <w:t>Erweiterte Berechnungs-</w:t>
+            </w:r>
+            <w:proofErr w:type="spellStart"/>
+            <w:r>
+              <w:rPr>
+                <w:b/>
+                <w:bCs/>
+              </w:rPr>
+              <w:t>History</w:t>
+            </w:r>
+            <w:proofErr w:type="spellEnd"/>
+          </w:p>
+        </w:tc>
+        <w:tc>
+          <w:tcPr>
+            <w:tcW w:w="0" w:type="auto"/>
+            <w:vAlign w:val="center"/>
+            <w:hideMark/>
+          </w:tcPr>
+          <w:p>
+            <w:proofErr w:type="spellStart"/>
+            <w:r>
+              <w:t>History</w:t>
+            </w:r>
+            <w:proofErr w:type="spellEnd"/>
+            <w:r>
+              <w:t>-Bereich</w:t>
+            </w:r>
+          </w:p>
+        </w:tc>
+        <w:tc>
+          <w:tcPr>
+            <w:tcW w:w="0" w:type="auto"/>
+            <w:vAlign w:val="center"/>
+            <w:hideMark/>
+          </w:tcPr>
+          <w:p>
+            <w:r>
+              <w:t>Letzte 30 statt 5 Berechnungen</w:t>
+            </w:r>
+          </w:p>
+        </w:tc>
+        <w:tc>
+          <w:tcPr>
+            <w:tcW w:w="0" w:type="auto"/>
+            <w:vAlign w:val="center"/>
+            <w:hideMark/>
+          </w:tcPr>
+          <w:p>
+            <w:r>
+              <w:t>Mit Prämie (</w:t>
+            </w:r>
+            <w:proofErr w:type="spellStart"/>
+            <w:r>
+              <w:t>Rewarded</w:t>
+            </w:r>
+            <w:proofErr w:type="spellEnd"/>
+            <w:r>
+              <w:t>)</w:t>
+            </w:r>
+          </w:p>
+        </w:tc>
+        <w:tc>
+          <w:tcPr>
+            <w:tcW w:w="0" w:type="auto"/>
+            <w:vAlign w:val="center"/>
+            <w:hideMark/>
+          </w:tcPr>
+          <w:p>
+            <w:r>
+              <w:rPr>
+                <w:rFonts w:ascii="Segoe UI Emoji" w:hAnsi="Segoe UI Emoji" w:cs="Segoe UI Emoji"/>
+              </w:rPr>
+              <w:t>✅</w:t>
+            </w:r>
+            <w:r>
+              <w:t xml:space="preserve"> Aktiv</w:t>
+            </w:r>
+          </w:p>
+        </w:tc>
+        <w:tc>
+          <w:tcPr>
+            <w:tcW w:w="0" w:type="auto"/>
+            <w:vAlign w:val="center"/>
+            <w:hideMark/>
+          </w:tcPr>
+          <w:p>
+            <w:r>
+              <w:t>ca-app-pub-2588160251469436/6068740844</w:t>
+            </w:r>
+          </w:p>
+        </w:tc>
+      </w:tr>
+      <w:tr>
+        <w:trPr>
+          <w:tblCellSpacing w:w="15" w:type="dxa"/>
+        </w:trPr>
+        <w:tc>
+          <w:tcPr>
+            <w:tcW w:w="0" w:type="auto"/>
+            <w:vAlign w:val="center"/>
+            <w:hideMark/>
+          </w:tcPr>
+          <w:p>
+            <w:r>
+              <w:rPr>
+                <w:b/>
+                <w:bCs/>
+              </w:rPr>
+              <w:t>Premium-Rechner Probe</w:t>
+            </w:r>
+          </w:p>
+        </w:tc>
+        <w:tc>
+          <w:tcPr>
+            <w:tcW w:w="0" w:type="auto"/>
+            <w:vAlign w:val="center"/>
+            <w:hideMark/>
+          </w:tcPr>
+          <w:p>
+            <w:r>
+              <w:t>Premium-Rechner antippen</w:t>
+            </w:r>
+          </w:p>
+        </w:tc>
+        <w:tc>
+          <w:tcPr>
+            <w:tcW w:w="0" w:type="auto"/>
+            <w:vAlign w:val="center"/>
+            <w:hideMark/>
+          </w:tcPr>
+          <w:p>
+            <w:r>
+              <w:t>30min Zugang</w:t>
+            </w:r>
+          </w:p>
+        </w:tc>
+        <w:tc>
+          <w:tcPr>
+            <w:tcW w:w="0" w:type="auto"/>
+            <w:vAlign w:val="center"/>
+            <w:hideMark/>
+          </w:tcPr>
+          <w:p>
+            <w:r>
+              <w:t>Mit Prämie (</w:t>
+            </w:r>
+            <w:proofErr w:type="spellStart"/>
+            <w:r>
+              <w:t>Rewarded</w:t>
+            </w:r>
+            <w:proofErr w:type="spellEnd"/>
+            <w:r>
+              <w:t>)</w:t>
+            </w:r>
+          </w:p>
+        </w:tc>
+        <w:tc>
+          <w:tcPr>
+            <w:tcW w:w="0" w:type="auto"/>
+            <w:vAlign w:val="center"/>
+            <w:hideMark/>
+          </w:tcPr>
+          <w:p>
+            <w:r>
+              <w:rPr>
+                <w:rFonts w:ascii="Segoe UI Emoji" w:hAnsi="Segoe UI Emoji" w:cs="Segoe UI Emoji"/>
+              </w:rPr>
+              <w:t>✅</w:t>
+            </w:r>
+            <w:r>
+              <w:t xml:space="preserve"> Aktiv</w:t>
+            </w:r>
+          </w:p>
+        </w:tc>
+        <w:tc>
+          <w:tcPr>
+            <w:tcW w:w="0" w:type="auto"/>
+            <w:vAlign w:val="center"/>
+            <w:hideMark/>
+          </w:tcPr>
+          <w:p>
+            <w:r>
+              <w:t>ca-app-pub-2588160251469436/2014913097</w:t>
+            </w:r>
+          </w:p>
+        </w:tc>
+      </w:tr>
+      <w:tr>
+        <w:trPr>
+          <w:tblCellSpacing w:w="15" w:type="dxa"/>
+        </w:trPr>
+        <w:tc>
+          <w:tcPr>
+            <w:tcW w:w="0" w:type="auto"/>
+            <w:vAlign w:val="center"/>
+            <w:hideMark/>
+          </w:tcPr>
+          <w:p>
+            <w:r>
+              <w:rPr>
+                <w:b/>
+                <w:bCs/>
+              </w:rPr>
+              <w:t>Projekt-Export</w:t>
+            </w:r>
+          </w:p>
+        </w:tc>
+        <w:tc>
+          <w:tcPr>
+            <w:tcW w:w="0" w:type="auto"/>
+            <w:vAlign w:val="center"/>
+            <w:hideMark/>
+          </w:tcPr>
+          <w:p>
+            <w:r>
+              <w:t>Projekt "Teilen"</w:t>
+            </w:r>
+          </w:p>
+        </w:tc>
+        <w:tc>
+          <w:tcPr>
+            <w:tcW w:w="0" w:type="auto"/>
+            <w:vAlign w:val="center"/>
+            <w:hideMark/>
+          </w:tcPr>
+          <w:p>
+            <w:r>
+              <w:t>PDF/Share Projekt</w:t>
+            </w:r>
+          </w:p>
+        </w:tc>
+        <w:tc>
+          <w:tcPr>
+            <w:tcW w:w="0" w:type="auto"/>
+            <w:vAlign w:val="center"/>
+            <w:hideMark/>
+          </w:tcPr>
+          <w:p>
+            <w:r>
+              <w:t>Mit Prämie (</w:t>
+            </w:r>
+            <w:proofErr w:type="spellStart"/>
+            <w:r>
+              <w:t>Rewarded</w:t>
+            </w:r>
+            <w:proofErr w:type="spellEnd"/>
+            <w:r>
+              <w:t>)</w:t>
+            </w:r>
+          </w:p>
+        </w:tc>
+        <w:tc>
+          <w:tcPr>
+            <w:tcW w:w="0" w:type="auto"/>
+            <w:vAlign w:val="center"/>
+            <w:hideMark/>
+          </w:tcPr>
+          <w:p>
+            <w:r>
+              <w:rPr>
+                <w:rFonts w:ascii="Segoe UI Emoji" w:hAnsi="Segoe UI Emoji" w:cs="Segoe UI Emoji"/>
+              </w:rPr>
+              <w:t>✅</w:t>
+            </w:r>
+            <w:r>
+              <w:t xml:space="preserve"> Aktiv</w:t>
+            </w:r>
+          </w:p>
+        </w:tc>
+        <w:tc>
+          <w:tcPr>
+            <w:tcW w:w="0" w:type="auto"/>
+            <w:vAlign w:val="center"/>
+            <w:hideMark/>
+          </w:tcPr>
+          <w:p>
+            <w:r>
+              <w:t>ca-app-pub-2588160251469436/8243171620</w:t>
+            </w:r>
+          </w:p>
+        </w:tc>
+      </w:tr>
+      <w:tr>
+        <w:trPr>
+          <w:tblCellSpacing w:w="15" w:type="dxa"/>
+        </w:trPr>
+        <w:tc>
+          <w:tcPr>
+            <w:tcW w:w="0" w:type="auto"/>
+            <w:vAlign w:val="center"/>
+            <w:hideMark/>
+          </w:tcPr>
+          <w:p>
+            <w:r>
+              <w:rPr>
+                <w:b/>
+                <w:bCs/>
+              </w:rPr>
+              <w:t>Material-Liste PDF (NEU)</w:t>
+            </w:r>
+          </w:p>
+        </w:tc>
+        <w:tc>
+          <w:tcPr>
+            <w:tcW w:w="0" w:type="auto"/>
+            <w:vAlign w:val="center"/>
+            <w:hideMark/>
+          </w:tcPr>
+          <w:p>
+            <w:r>
+              <w:t>Nach Berechnung "Export"</w:t>
+            </w:r>
+          </w:p>
+        </w:tc>
+        <w:tc>
+          <w:tcPr>
+            <w:tcW w:w="0" w:type="auto"/>
+            <w:vAlign w:val="center"/>
+            <w:hideMark/>
+          </w:tcPr>
+          <w:p>
+            <w:r>
+              <w:t>PDF mit Materialliste</w:t>
+            </w:r>
+          </w:p>
+        </w:tc>
+        <w:tc>
+          <w:tcPr>
+            <w:tcW w:w="0" w:type="auto"/>
+            <w:vAlign w:val="center"/>
+            <w:hideMark/>
+          </w:tcPr>
+          <w:p>
+            <w:r>
+              <w:t>Mit Prämie (</w:t>
+            </w:r>
+            <w:proofErr w:type="spellStart"/>
+            <w:r>
+              <w:t>Rewarded</w:t>
+            </w:r>
+            <w:proofErr w:type="spellEnd"/>
+            <w:r>
+              <w:t>)</w:t>
+            </w:r>
+          </w:p>
+        </w:tc>
+        <w:tc>
+          <w:tcPr>
+            <w:tcW w:w="0" w:type="auto"/>
+            <w:vAlign w:val="center"/>
+            <w:hideMark/>
+          </w:tcPr>
+          <w:p>
+            <w:r>
+              <w:rPr>
+                <w:rFonts w:ascii="Segoe UI Emoji" w:hAnsi="Segoe UI Emoji" w:cs="Segoe UI Emoji"/>
+              </w:rPr>
+              <w:t>✅</w:t>
+            </w:r>
+            <w:r>
+              <w:t xml:space="preserve"> </w:t>
+            </w:r>
+            <w:r>
+              <w:rPr>
+                <w:b/>
+                <w:bCs/>
+              </w:rPr>
+              <w:t>VERWENDEN</w:t>
+            </w:r>
+          </w:p>
+        </w:tc>
+        <w:tc>
+          <w:tcPr>
+            <w:tcW w:w="0" w:type="auto"/>
+            <w:vAlign w:val="center"/>
+            <w:hideMark/>
+          </w:tcPr>
+          <w:p>
+            <w:r>
+              <w:t>ca-app-pub-2588160251469436/5190252147</w:t>
+            </w:r>
+          </w:p>
+        </w:tc>
+      </w:tr>
+    </w:tbl>
+    <w:p>
+      <w:r>
+        <w:rPr>
+          <w:b/>
+          <w:bCs/>
+        </w:rPr>
+        <w:t>Premium-Modell:</w:t>
+      </w:r>
+      <w:r>
+        <w:t xml:space="preserve"> Free: 4 Basis-Rechner | </w:t>
+      </w:r>
+      <w:proofErr w:type="spellStart"/>
+      <w:r>
+        <w:t>Rewarded</w:t>
+      </w:r>
+      <w:proofErr w:type="spellEnd"/>
+      <w:r>
+        <w:t>: 30min Premium-Zugang | Premium 3,99€: Alle 9 Rechner + Export</w:t>
       </w:r>
     </w:p>
     <w:p>
       <w:r>
-        <w:t>ca-app-pub-2667921454778639/6463946234</w:t>
-      </w:r>
-      <w:r>
-        <w:br/>
-      </w:r>
-      <w:r>
-        <w:br/>
-      </w:r>
-      <w:r>
-        <w:t>Name des Anzeigenblocks </w:t>
+        <w:pict w14:anchorId="7DC0591F">
+          <v:rect id="_x0000_i1051" style="width:0;height:1.5pt" o:hralign="center" o:hrstd="t" o:hr="t" fillcolor="#a0a0a0" stroked="f"/>
+        </w:pict>
+      </w:r>
+    </w:p>
+    <w:p/>
+    <w:p/>
+    <w:p/>
+    <w:p/>
+    <w:p>
+      <w:pPr>
+        <w:rPr>
+          <w:b/>
+          <w:bCs/>
+        </w:rPr>
+      </w:pPr>
+      <w:r>
+        <w:rPr>
+          <w:rFonts w:ascii="Segoe UI Emoji" w:hAnsi="Segoe UI Emoji" w:cs="Segoe UI Emoji"/>
+          <w:b/>
+          <w:bCs/>
+        </w:rPr>
+        <w:t>🏋️</w:t>
+      </w:r>
+      <w:r>
+        <w:rPr>
+          <w:b/>
+          <w:bCs/>
+        </w:rPr>
+        <w:t xml:space="preserve"> 4. </w:t>
+      </w:r>
+      <w:proofErr w:type="spellStart"/>
+      <w:r>
+        <w:rPr>
+          <w:b/>
+          <w:bCs/>
+        </w:rPr>
+        <w:t>FitnessRechner</w:t>
+      </w:r>
+      <w:proofErr w:type="spellEnd"/>
+    </w:p>
+    <w:tbl>
+      <w:tblPr>
+        <w:tblW w:w="0" w:type="auto"/>
+        <w:tblCellSpacing w:w="15" w:type="dxa"/>
+        <w:tblCellMar>
+          <w:top w:w="15" w:type="dxa"/>
+          <w:left w:w="15" w:type="dxa"/>
+          <w:bottom w:w="15" w:type="dxa"/>
+          <w:right w:w="15" w:type="dxa"/>
+        </w:tblCellMar>
+        <w:tblLook w:val="04A0" w:firstRow="1" w:lastRow="0" w:firstColumn="1" w:lastColumn="0" w:noHBand="0" w:noVBand="1"/>
+      </w:tblPr>
+      <w:tblGrid>
+        <w:gridCol w:w="1195"/>
+        <w:gridCol w:w="1329"/>
+        <w:gridCol w:w="1450"/>
+        <w:gridCol w:w="1162"/>
+        <w:gridCol w:w="712"/>
+        <w:gridCol w:w="3224"/>
+      </w:tblGrid>
+      <w:tr>
+        <w:trPr>
+          <w:tblHeader/>
+          <w:tblCellSpacing w:w="15" w:type="dxa"/>
+        </w:trPr>
+        <w:tc>
+          <w:tcPr>
+            <w:tcW w:w="0" w:type="auto"/>
+            <w:vAlign w:val="center"/>
+            <w:hideMark/>
+          </w:tcPr>
+          <w:p>
+            <w:pPr>
+              <w:rPr>
+                <w:b/>
+                <w:bCs/>
+              </w:rPr>
+            </w:pPr>
+            <w:r>
+              <w:rPr>
+                <w:b/>
+                <w:bCs/>
+              </w:rPr>
+              <w:t>Feature</w:t>
+            </w:r>
+          </w:p>
+        </w:tc>
+        <w:tc>
+          <w:tcPr>
+            <w:tcW w:w="0" w:type="auto"/>
+            <w:vAlign w:val="center"/>
+            <w:hideMark/>
+          </w:tcPr>
+          <w:p>
+            <w:pPr>
+              <w:rPr>
+                <w:b/>
+                <w:bCs/>
+              </w:rPr>
+            </w:pPr>
+            <w:r>
+              <w:rPr>
+                <w:b/>
+                <w:bCs/>
+              </w:rPr>
+              <w:t>Trigger</w:t>
+            </w:r>
+          </w:p>
+        </w:tc>
+        <w:tc>
+          <w:tcPr>
+            <w:tcW w:w="0" w:type="auto"/>
+            <w:vAlign w:val="center"/>
+            <w:hideMark/>
+          </w:tcPr>
+          <w:p>
+            <w:pPr>
+              <w:rPr>
+                <w:b/>
+                <w:bCs/>
+              </w:rPr>
+            </w:pPr>
+            <w:r>
+              <w:rPr>
+                <w:b/>
+                <w:bCs/>
+              </w:rPr>
+              <w:t>Belohnung</w:t>
+            </w:r>
+          </w:p>
+        </w:tc>
+        <w:tc>
+          <w:tcPr>
+            <w:tcW w:w="0" w:type="auto"/>
+            <w:vAlign w:val="center"/>
+            <w:hideMark/>
+          </w:tcPr>
+          <w:p>
+            <w:pPr>
+              <w:rPr>
+                <w:b/>
+                <w:bCs/>
+              </w:rPr>
+            </w:pPr>
+            <w:r>
+              <w:rPr>
+                <w:b/>
+                <w:bCs/>
+              </w:rPr>
+              <w:t>Format</w:t>
+            </w:r>
+          </w:p>
+        </w:tc>
+        <w:tc>
+          <w:tcPr>
+            <w:tcW w:w="0" w:type="auto"/>
+            <w:vAlign w:val="center"/>
+            <w:hideMark/>
+          </w:tcPr>
+          <w:p>
+            <w:pPr>
+              <w:rPr>
+                <w:b/>
+                <w:bCs/>
+              </w:rPr>
+            </w:pPr>
+            <w:r>
+              <w:rPr>
+                <w:b/>
+                <w:bCs/>
+              </w:rPr>
+              <w:t>Status</w:t>
+            </w:r>
+          </w:p>
+        </w:tc>
+        <w:tc>
+          <w:tcPr>
+            <w:tcW w:w="0" w:type="auto"/>
+            <w:vAlign w:val="center"/>
+            <w:hideMark/>
+          </w:tcPr>
+          <w:p>
+            <w:pPr>
+              <w:rPr>
+                <w:b/>
+                <w:bCs/>
+              </w:rPr>
+            </w:pPr>
+            <w:proofErr w:type="spellStart"/>
+            <w:r>
+              <w:rPr>
+                <w:b/>
+                <w:bCs/>
+              </w:rPr>
+              <w:t>AdMob</w:t>
+            </w:r>
+            <w:proofErr w:type="spellEnd"/>
+            <w:r>
+              <w:rPr>
+                <w:b/>
+                <w:bCs/>
+              </w:rPr>
+              <w:t xml:space="preserve"> ID</w:t>
+            </w:r>
+          </w:p>
+        </w:tc>
+      </w:tr>
+      <w:tr>
+        <w:trPr>
+          <w:tblCellSpacing w:w="15" w:type="dxa"/>
+        </w:trPr>
+        <w:tc>
+          <w:tcPr>
+            <w:tcW w:w="0" w:type="auto"/>
+            <w:vAlign w:val="center"/>
+            <w:hideMark/>
+          </w:tcPr>
+          <w:p>
+            <w:r>
+              <w:rPr>
+                <w:b/>
+                <w:bCs/>
+              </w:rPr>
+              <w:t>Banner</w:t>
+            </w:r>
+          </w:p>
+        </w:tc>
+        <w:tc>
+          <w:tcPr>
+            <w:tcW w:w="0" w:type="auto"/>
+            <w:vAlign w:val="center"/>
+            <w:hideMark/>
+          </w:tcPr>
+          <w:p>
+            <w:r>
+              <w:t>Permanent</w:t>
+            </w:r>
+          </w:p>
+        </w:tc>
+        <w:tc>
+          <w:tcPr>
+            <w:tcW w:w="0" w:type="auto"/>
+            <w:vAlign w:val="center"/>
+            <w:hideMark/>
+          </w:tcPr>
+          <w:p>
+            <w:r>
+              <w:t>Dauerhaft sichtbar</w:t>
+            </w:r>
+          </w:p>
+        </w:tc>
+        <w:tc>
+          <w:tcPr>
+            <w:tcW w:w="0" w:type="auto"/>
+            <w:vAlign w:val="center"/>
+            <w:hideMark/>
+          </w:tcPr>
+          <w:p>
+            <w:r>
+              <w:t>Banner</w:t>
+            </w:r>
+          </w:p>
+        </w:tc>
+        <w:tc>
+          <w:tcPr>
+            <w:tcW w:w="0" w:type="auto"/>
+            <w:vAlign w:val="center"/>
+            <w:hideMark/>
+          </w:tcPr>
+          <w:p>
+            <w:r>
+              <w:rPr>
+                <w:rFonts w:ascii="Segoe UI Emoji" w:hAnsi="Segoe UI Emoji" w:cs="Segoe UI Emoji"/>
+              </w:rPr>
+              <w:t>✅</w:t>
+            </w:r>
+            <w:r>
+              <w:t xml:space="preserve"> Aktiv</w:t>
+            </w:r>
+          </w:p>
+        </w:tc>
+        <w:tc>
+          <w:tcPr>
+            <w:tcW w:w="0" w:type="auto"/>
+            <w:vAlign w:val="center"/>
+            <w:hideMark/>
+          </w:tcPr>
+          <w:p>
+            <w:r>
+              <w:t>ca-app-pub-2588160251469436/9276806163</w:t>
+            </w:r>
+          </w:p>
+        </w:tc>
+      </w:tr>
+      <w:tr>
+        <w:trPr>
+          <w:tblCellSpacing w:w="15" w:type="dxa"/>
+        </w:trPr>
+        <w:tc>
+          <w:tcPr>
+            <w:tcW w:w="0" w:type="auto"/>
+            <w:vAlign w:val="center"/>
+            <w:hideMark/>
+          </w:tcPr>
+          <w:p>
+            <w:r>
+              <w:rPr>
+                <w:b/>
+                <w:bCs/>
+              </w:rPr>
+              <w:t>Barcode-Scanner</w:t>
+            </w:r>
+          </w:p>
+        </w:tc>
+        <w:tc>
+          <w:tcPr>
+            <w:tcW w:w="0" w:type="auto"/>
+            <w:vAlign w:val="center"/>
+            <w:hideMark/>
+          </w:tcPr>
+          <w:p>
+            <w:r>
+              <w:t>Food Search, Barcode-Icon</w:t>
+            </w:r>
+          </w:p>
+        </w:tc>
+        <w:tc>
+          <w:tcPr>
+            <w:tcW w:w="0" w:type="auto"/>
+            <w:vAlign w:val="center"/>
+            <w:hideMark/>
+          </w:tcPr>
+          <w:p>
+            <w:r>
+              <w:t>+5 Barcode-Scans</w:t>
+            </w:r>
+          </w:p>
+        </w:tc>
+        <w:tc>
+          <w:tcPr>
+            <w:tcW w:w="0" w:type="auto"/>
+            <w:vAlign w:val="center"/>
+            <w:hideMark/>
+          </w:tcPr>
+          <w:p>
+            <w:r>
+              <w:t>Mit Prämie (</w:t>
+            </w:r>
+            <w:proofErr w:type="spellStart"/>
+            <w:r>
+              <w:t>Rewarded</w:t>
+            </w:r>
+            <w:proofErr w:type="spellEnd"/>
+            <w:r>
+              <w:t>)</w:t>
+            </w:r>
+          </w:p>
+        </w:tc>
+        <w:tc>
+          <w:tcPr>
+            <w:tcW w:w="0" w:type="auto"/>
+            <w:vAlign w:val="center"/>
+            <w:hideMark/>
+          </w:tcPr>
+          <w:p>
+            <w:r>
+              <w:rPr>
+                <w:rFonts w:ascii="Segoe UI Emoji" w:hAnsi="Segoe UI Emoji" w:cs="Segoe UI Emoji"/>
+              </w:rPr>
+              <w:t>✅</w:t>
+            </w:r>
+            <w:r>
+              <w:t xml:space="preserve"> Aktiv</w:t>
+            </w:r>
+          </w:p>
+        </w:tc>
+        <w:tc>
+          <w:tcPr>
+            <w:tcW w:w="0" w:type="auto"/>
+            <w:vAlign w:val="center"/>
+            <w:hideMark/>
+          </w:tcPr>
+          <w:p>
+            <w:r>
+              <w:t>ca-app-pub-2588160251469436/7073938526</w:t>
+            </w:r>
+          </w:p>
+        </w:tc>
+      </w:tr>
+      <w:tr>
+        <w:trPr>
+          <w:tblCellSpacing w:w="15" w:type="dxa"/>
+        </w:trPr>
+        <w:tc>
+          <w:tcPr>
+            <w:tcW w:w="0" w:type="auto"/>
+            <w:vAlign w:val="center"/>
+            <w:hideMark/>
+          </w:tcPr>
+          <w:p>
+            <w:r>
+              <w:rPr>
+                <w:b/>
+                <w:bCs/>
+              </w:rPr>
+              <w:t>Detail-Analyse</w:t>
+            </w:r>
+          </w:p>
+        </w:tc>
+        <w:tc>
+          <w:tcPr>
+            <w:tcW w:w="0" w:type="auto"/>
+            <w:vAlign w:val="center"/>
+            <w:hideMark/>
+          </w:tcPr>
+          <w:p>
+            <w:r>
+              <w:t>Progress-Tab "Analyse"</w:t>
+            </w:r>
+          </w:p>
+        </w:tc>
+        <w:tc>
+          <w:tcPr>
+            <w:tcW w:w="0" w:type="auto"/>
+            <w:vAlign w:val="center"/>
+            <w:hideMark/>
+          </w:tcPr>
+          <w:p>
+            <w:r>
+              <w:t>Wochenreport (Trends, Prognose)</w:t>
+            </w:r>
+          </w:p>
+        </w:tc>
+        <w:tc>
+          <w:tcPr>
+            <w:tcW w:w="0" w:type="auto"/>
+            <w:vAlign w:val="center"/>
+            <w:hideMark/>
+          </w:tcPr>
+          <w:p>
+            <w:r>
+              <w:t>Mit Prämie (</w:t>
+            </w:r>
+            <w:proofErr w:type="spellStart"/>
+            <w:r>
+              <w:t>Rewarded</w:t>
+            </w:r>
+            <w:proofErr w:type="spellEnd"/>
+            <w:r>
+              <w:t>)</w:t>
+            </w:r>
+          </w:p>
+        </w:tc>
+        <w:tc>
+          <w:tcPr>
+            <w:tcW w:w="0" w:type="auto"/>
+            <w:vAlign w:val="center"/>
+            <w:hideMark/>
+          </w:tcPr>
+          <w:p>
+            <w:r>
+              <w:rPr>
+                <w:rFonts w:ascii="Segoe UI Emoji" w:hAnsi="Segoe UI Emoji" w:cs="Segoe UI Emoji"/>
+              </w:rPr>
+              <w:t>✅</w:t>
+            </w:r>
+            <w:r>
+              <w:t xml:space="preserve"> Aktiv</w:t>
+            </w:r>
+          </w:p>
+        </w:tc>
+        <w:tc>
+          <w:tcPr>
+            <w:tcW w:w="0" w:type="auto"/>
+            <w:vAlign w:val="center"/>
+            <w:hideMark/>
+          </w:tcPr>
+          <w:p>
+            <w:r>
+              <w:t>ca-app-pub-2588160251469436/6443957290</w:t>
+            </w:r>
+          </w:p>
+        </w:tc>
+      </w:tr>
+      <w:tr>
+        <w:trPr>
+          <w:tblCellSpacing w:w="15" w:type="dxa"/>
+        </w:trPr>
+        <w:tc>
+          <w:tcPr>
+            <w:tcW w:w="0" w:type="auto"/>
+            <w:vAlign w:val="center"/>
+            <w:hideMark/>
+          </w:tcPr>
+          <w:p>
+            <w:r>
+              <w:rPr>
+                <w:b/>
+                <w:bCs/>
+              </w:rPr>
+              <w:t>Erweiterte Food-Datenbank</w:t>
+            </w:r>
+          </w:p>
+        </w:tc>
+        <w:tc>
+          <w:tcPr>
+            <w:tcW w:w="0" w:type="auto"/>
+            <w:vAlign w:val="center"/>
+            <w:hideMark/>
+          </w:tcPr>
+          <w:p>
+            <w:r>
+              <w:t>Food Search "Mehr laden"</w:t>
+            </w:r>
+          </w:p>
+        </w:tc>
+        <w:tc>
+          <w:tcPr>
+            <w:tcW w:w="0" w:type="auto"/>
+            <w:vAlign w:val="center"/>
+            <w:hideMark/>
+          </w:tcPr>
+          <w:p>
+            <w:r>
+              <w:t>24h Online-Suche</w:t>
+            </w:r>
+          </w:p>
+        </w:tc>
+        <w:tc>
+          <w:tcPr>
+            <w:tcW w:w="0" w:type="auto"/>
+            <w:vAlign w:val="center"/>
+            <w:hideMark/>
+          </w:tcPr>
+          <w:p>
+            <w:r>
+              <w:t>Mit Prämie (</w:t>
+            </w:r>
+            <w:proofErr w:type="spellStart"/>
+            <w:r>
+              <w:t>Rewarded</w:t>
+            </w:r>
+            <w:proofErr w:type="spellEnd"/>
+            <w:r>
+              <w:t>)</w:t>
+            </w:r>
+          </w:p>
+        </w:tc>
+        <w:tc>
+          <w:tcPr>
+            <w:tcW w:w="0" w:type="auto"/>
+            <w:vAlign w:val="center"/>
+            <w:hideMark/>
+          </w:tcPr>
+          <w:p>
+            <w:r>
+              <w:rPr>
+                <w:rFonts w:ascii="Segoe UI Emoji" w:hAnsi="Segoe UI Emoji" w:cs="Segoe UI Emoji"/>
+              </w:rPr>
+              <w:t>✅</w:t>
+            </w:r>
+            <w:r>
+              <w:t xml:space="preserve"> Aktiv</w:t>
+            </w:r>
+          </w:p>
+        </w:tc>
+        <w:tc>
+          <w:tcPr>
+            <w:tcW w:w="0" w:type="auto"/>
+            <w:vAlign w:val="center"/>
+            <w:hideMark/>
+          </w:tcPr>
+          <w:p>
+            <w:r>
+              <w:t>ca-app-pub-2588160251469436/9527063494</w:t>
+            </w:r>
+          </w:p>
+        </w:tc>
+      </w:tr>
+      <w:tr>
+        <w:trPr>
+          <w:tblCellSpacing w:w="15" w:type="dxa"/>
+        </w:trPr>
+        <w:tc>
+          <w:tcPr>
+            <w:tcW w:w="0" w:type="auto"/>
+            <w:vAlign w:val="center"/>
+            <w:hideMark/>
+          </w:tcPr>
+          <w:p>
+            <w:r>
+              <w:rPr>
+                <w:b/>
+                <w:bCs/>
+              </w:rPr>
+              <w:t>Tracking-Export</w:t>
+            </w:r>
+          </w:p>
+        </w:tc>
+        <w:tc>
+          <w:tcPr>
+            <w:tcW w:w="0" w:type="auto"/>
+            <w:vAlign w:val="center"/>
+            <w:hideMark/>
+          </w:tcPr>
+          <w:p>
+            <w:r>
+              <w:t>Progress-Tab "Exportieren"</w:t>
+            </w:r>
+          </w:p>
+        </w:tc>
+        <w:tc>
+          <w:tcPr>
+            <w:tcW w:w="0" w:type="auto"/>
+            <w:vAlign w:val="center"/>
+            <w:hideMark/>
+          </w:tcPr>
+          <w:p>
+            <w:r>
+              <w:t>CSV/PDF Tracking-Verlauf</w:t>
+            </w:r>
+          </w:p>
+        </w:tc>
+        <w:tc>
+          <w:tcPr>
+            <w:tcW w:w="0" w:type="auto"/>
+            <w:vAlign w:val="center"/>
+            <w:hideMark/>
+          </w:tcPr>
+          <w:p>
+            <w:r>
+              <w:t>Mit Prämie (</w:t>
+            </w:r>
+            <w:proofErr w:type="spellStart"/>
+            <w:r>
+              <w:t>Rewarded</w:t>
+            </w:r>
+            <w:proofErr w:type="spellEnd"/>
+            <w:r>
+              <w:t>)</w:t>
+            </w:r>
+          </w:p>
+        </w:tc>
+        <w:tc>
+          <w:tcPr>
+            <w:tcW w:w="0" w:type="auto"/>
+            <w:vAlign w:val="center"/>
+            <w:hideMark/>
+          </w:tcPr>
+          <w:p>
+            <w:r>
+              <w:rPr>
+                <w:rFonts w:ascii="Segoe UI Emoji" w:hAnsi="Segoe UI Emoji" w:cs="Segoe UI Emoji"/>
+              </w:rPr>
+              <w:t>✅</w:t>
+            </w:r>
+            <w:r>
+              <w:t xml:space="preserve"> Aktiv</w:t>
+            </w:r>
+          </w:p>
+        </w:tc>
+        <w:tc>
+          <w:tcPr>
+            <w:tcW w:w="0" w:type="auto"/>
+            <w:vAlign w:val="center"/>
+            <w:hideMark/>
+          </w:tcPr>
+          <w:p>
+            <w:r>
+              <w:t>ca-app-pub-2588160251469436/9681815382</w:t>
+            </w:r>
+          </w:p>
+        </w:tc>
+      </w:tr>
+    </w:tbl>
+    <w:p>
+      <w:r>
+        <w:rPr>
+          <w:b/>
+          <w:bCs/>
+        </w:rPr>
+        <w:t>Modell:</w:t>
+      </w:r>
+      <w:r>
+        <w:t xml:space="preserve"> Free: Basis + 3 Scans/Tag | </w:t>
+      </w:r>
+      <w:proofErr w:type="spellStart"/>
+      <w:r>
+        <w:t>Rewarded</w:t>
+      </w:r>
+      <w:proofErr w:type="spellEnd"/>
+      <w:r>
+        <w:t>: +5 Scans oder Export | Premium 3,99€: Unbegrenzt</w:t>
       </w:r>
     </w:p>
     <w:p>
       <w:r>
-        <w:t>Banner_FitnessRechner</w:t>
+        <w:pict w14:anchorId="5727E69B">
+          <v:rect id="_x0000_i1052" style="width:0;height:1.5pt" o:hralign="center" o:hrstd="t" o:hr="t" fillcolor="#a0a0a0" stroked="f"/>
+        </w:pict>
       </w:r>
     </w:p>
     <w:p>
-      <w:r>
-        <w:t>Anzeigenformat</w:t>
+      <w:pPr>
+        <w:rPr>
+          <w:b/>
+          <w:bCs/>
+        </w:rPr>
+      </w:pPr>
+      <w:r>
+        <w:rPr>
+          <w:rFonts w:ascii="Segoe UI Emoji" w:hAnsi="Segoe UI Emoji" w:cs="Segoe UI Emoji"/>
+          <w:b/>
+          <w:bCs/>
+        </w:rPr>
+        <w:t>⏰</w:t>
+      </w:r>
+      <w:r>
+        <w:rPr>
+          <w:b/>
+          <w:bCs/>
+        </w:rPr>
+        <w:t xml:space="preserve"> 5. WorkTimePro</w:t>
       </w:r>
     </w:p>
+    <w:tbl>
+      <w:tblPr>
+        <w:tblW w:w="0" w:type="auto"/>
+        <w:tblCellSpacing w:w="15" w:type="dxa"/>
+        <w:tblCellMar>
+          <w:top w:w="15" w:type="dxa"/>
+          <w:left w:w="15" w:type="dxa"/>
+          <w:bottom w:w="15" w:type="dxa"/>
+          <w:right w:w="15" w:type="dxa"/>
+        </w:tblCellMar>
+        <w:tblLook w:val="04A0" w:firstRow="1" w:lastRow="0" w:firstColumn="1" w:lastColumn="0" w:noHBand="0" w:noVBand="1"/>
+      </w:tblPr>
+      <w:tblGrid>
+        <w:gridCol w:w="988"/>
+        <w:gridCol w:w="1196"/>
+        <w:gridCol w:w="1686"/>
+        <w:gridCol w:w="1207"/>
+        <w:gridCol w:w="719"/>
+        <w:gridCol w:w="3276"/>
+      </w:tblGrid>
+      <w:tr>
+        <w:trPr>
+          <w:tblHeader/>
+          <w:tblCellSpacing w:w="15" w:type="dxa"/>
+        </w:trPr>
+        <w:tc>
+          <w:tcPr>
+            <w:tcW w:w="0" w:type="auto"/>
+            <w:vAlign w:val="center"/>
+            <w:hideMark/>
+          </w:tcPr>
+          <w:p>
+            <w:pPr>
+              <w:rPr>
+                <w:b/>
+                <w:bCs/>
+              </w:rPr>
+            </w:pPr>
+            <w:r>
+              <w:rPr>
+                <w:b/>
+                <w:bCs/>
+              </w:rPr>
+              <w:t>Feature</w:t>
+            </w:r>
+          </w:p>
+        </w:tc>
+        <w:tc>
+          <w:tcPr>
+            <w:tcW w:w="0" w:type="auto"/>
+            <w:vAlign w:val="center"/>
+            <w:hideMark/>
+          </w:tcPr>
+          <w:p>
+            <w:pPr>
+              <w:rPr>
+                <w:b/>
+                <w:bCs/>
+              </w:rPr>
+            </w:pPr>
+            <w:r>
+              <w:rPr>
+                <w:b/>
+                <w:bCs/>
+              </w:rPr>
+              <w:t>Trigger</w:t>
+            </w:r>
+          </w:p>
+        </w:tc>
+        <w:tc>
+          <w:tcPr>
+            <w:tcW w:w="0" w:type="auto"/>
+            <w:vAlign w:val="center"/>
+            <w:hideMark/>
+          </w:tcPr>
+          <w:p>
+            <w:pPr>
+              <w:rPr>
+                <w:b/>
+                <w:bCs/>
+              </w:rPr>
+            </w:pPr>
+            <w:r>
+              <w:rPr>
+                <w:b/>
+                <w:bCs/>
+              </w:rPr>
+              <w:t>Belohnung</w:t>
+            </w:r>
+          </w:p>
+        </w:tc>
+        <w:tc>
+          <w:tcPr>
+            <w:tcW w:w="0" w:type="auto"/>
+            <w:vAlign w:val="center"/>
+            <w:hideMark/>
+          </w:tcPr>
+          <w:p>
+            <w:pPr>
+              <w:rPr>
+                <w:b/>
+                <w:bCs/>
+              </w:rPr>
+            </w:pPr>
+            <w:r>
+              <w:rPr>
+                <w:b/>
+                <w:bCs/>
+              </w:rPr>
+              <w:t>Format</w:t>
+            </w:r>
+          </w:p>
+        </w:tc>
+        <w:tc>
+          <w:tcPr>
+            <w:tcW w:w="0" w:type="auto"/>
+            <w:vAlign w:val="center"/>
+            <w:hideMark/>
+          </w:tcPr>
+          <w:p>
+            <w:pPr>
+              <w:rPr>
+                <w:b/>
+                <w:bCs/>
+              </w:rPr>
+            </w:pPr>
+            <w:r>
+              <w:rPr>
+                <w:b/>
+                <w:bCs/>
+              </w:rPr>
+              <w:t>Status</w:t>
+            </w:r>
+          </w:p>
+        </w:tc>
+        <w:tc>
+          <w:tcPr>
+            <w:tcW w:w="0" w:type="auto"/>
+            <w:vAlign w:val="center"/>
+            <w:hideMark/>
+          </w:tcPr>
+          <w:p>
+            <w:pPr>
+              <w:rPr>
+                <w:b/>
+                <w:bCs/>
+              </w:rPr>
+            </w:pPr>
+            <w:proofErr w:type="spellStart"/>
+            <w:r>
+              <w:rPr>
+                <w:b/>
+                <w:bCs/>
+              </w:rPr>
+              <w:t>AdMob</w:t>
+            </w:r>
+            <w:proofErr w:type="spellEnd"/>
+            <w:r>
+              <w:rPr>
+                <w:b/>
+                <w:bCs/>
+              </w:rPr>
+              <w:t xml:space="preserve"> ID</w:t>
+            </w:r>
+          </w:p>
+        </w:tc>
+      </w:tr>
+      <w:tr>
+        <w:trPr>
+          <w:tblCellSpacing w:w="15" w:type="dxa"/>
+        </w:trPr>
+        <w:tc>
+          <w:tcPr>
+            <w:tcW w:w="0" w:type="auto"/>
+            <w:vAlign w:val="center"/>
+            <w:hideMark/>
+          </w:tcPr>
+          <w:p>
+            <w:r>
+              <w:rPr>
+                <w:b/>
+                <w:bCs/>
+              </w:rPr>
+              <w:t>Banner</w:t>
+            </w:r>
+          </w:p>
+        </w:tc>
+        <w:tc>
+          <w:tcPr>
+            <w:tcW w:w="0" w:type="auto"/>
+            <w:vAlign w:val="center"/>
+            <w:hideMark/>
+          </w:tcPr>
+          <w:p>
+            <w:r>
+              <w:t>Permanent</w:t>
+            </w:r>
+          </w:p>
+        </w:tc>
+        <w:tc>
+          <w:tcPr>
+            <w:tcW w:w="0" w:type="auto"/>
+            <w:vAlign w:val="center"/>
+            <w:hideMark/>
+          </w:tcPr>
+          <w:p>
+            <w:r>
+              <w:t>Dauerhaft sichtbar</w:t>
+            </w:r>
+          </w:p>
+        </w:tc>
+        <w:tc>
+          <w:tcPr>
+            <w:tcW w:w="0" w:type="auto"/>
+            <w:vAlign w:val="center"/>
+            <w:hideMark/>
+          </w:tcPr>
+          <w:p>
+            <w:r>
+              <w:t>Banner</w:t>
+            </w:r>
+          </w:p>
+        </w:tc>
+        <w:tc>
+          <w:tcPr>
+            <w:tcW w:w="0" w:type="auto"/>
+            <w:vAlign w:val="center"/>
+            <w:hideMark/>
+          </w:tcPr>
+          <w:p>
+            <w:r>
+              <w:rPr>
+                <w:rFonts w:ascii="Segoe UI Emoji" w:hAnsi="Segoe UI Emoji" w:cs="Segoe UI Emoji"/>
+              </w:rPr>
+              <w:t>✅</w:t>
+            </w:r>
+            <w:r>
+              <w:t xml:space="preserve"> Aktiv</w:t>
+            </w:r>
+          </w:p>
+        </w:tc>
+        <w:tc>
+          <w:tcPr>
+            <w:tcW w:w="0" w:type="auto"/>
+            <w:vAlign w:val="center"/>
+            <w:hideMark/>
+          </w:tcPr>
+          <w:p>
+            <w:r>
+              <w:t>ca-app-pub-2588160251469436/8916171963</w:t>
+            </w:r>
+          </w:p>
+        </w:tc>
+      </w:tr>
+      <w:tr>
+        <w:trPr>
+          <w:tblCellSpacing w:w="15" w:type="dxa"/>
+        </w:trPr>
+        <w:tc>
+          <w:tcPr>
+            <w:tcW w:w="0" w:type="auto"/>
+            <w:vAlign w:val="center"/>
+            <w:hideMark/>
+          </w:tcPr>
+          <w:p>
+            <w:r>
+              <w:rPr>
+                <w:b/>
+                <w:bCs/>
+              </w:rPr>
+              <w:t>Export-</w:t>
+            </w:r>
+            <w:proofErr w:type="spellStart"/>
+            <w:r>
+              <w:rPr>
+                <w:b/>
+                <w:bCs/>
+              </w:rPr>
+              <w:t>Unlock</w:t>
+            </w:r>
+            <w:proofErr w:type="spellEnd"/>
+          </w:p>
+        </w:tc>
+        <w:tc>
+          <w:tcPr>
+            <w:tcW w:w="0" w:type="auto"/>
+            <w:vAlign w:val="center"/>
+            <w:hideMark/>
+          </w:tcPr>
+          <w:p>
+            <w:r>
+              <w:t>Export-Button</w:t>
+            </w:r>
+          </w:p>
+        </w:tc>
+        <w:tc>
+          <w:tcPr>
+            <w:tcW w:w="0" w:type="auto"/>
+            <w:vAlign w:val="center"/>
+            <w:hideMark/>
+          </w:tcPr>
+          <w:p>
+            <w:pPr>
+              <w:rPr>
+                <w:lang w:val="en-US"/>
+              </w:rPr>
+            </w:pPr>
+            <w:r>
+              <w:rPr>
+                <w:lang w:val="en-US"/>
+              </w:rPr>
+              <w:t>1x Export (PDF/Excel/CSV)</w:t>
+            </w:r>
+          </w:p>
+        </w:tc>
+        <w:tc>
+          <w:tcPr>
+            <w:tcW w:w="0" w:type="auto"/>
+            <w:vAlign w:val="center"/>
+            <w:hideMark/>
+          </w:tcPr>
+          <w:p>
+            <w:r>
+              <w:t>Mit Prämie (</w:t>
+            </w:r>
+            <w:proofErr w:type="spellStart"/>
+            <w:r>
+              <w:t>Rewarded</w:t>
+            </w:r>
+            <w:proofErr w:type="spellEnd"/>
+            <w:r>
+              <w:t>)</w:t>
+            </w:r>
+          </w:p>
+        </w:tc>
+        <w:tc>
+          <w:tcPr>
+            <w:tcW w:w="0" w:type="auto"/>
+            <w:vAlign w:val="center"/>
+            <w:hideMark/>
+          </w:tcPr>
+          <w:p>
+            <w:r>
+              <w:rPr>
+                <w:rFonts w:ascii="Segoe UI Emoji" w:hAnsi="Segoe UI Emoji" w:cs="Segoe UI Emoji"/>
+              </w:rPr>
+              <w:t>✅</w:t>
+            </w:r>
+            <w:r>
+              <w:t xml:space="preserve"> Aktiv</w:t>
+            </w:r>
+          </w:p>
+        </w:tc>
+        <w:tc>
+          <w:tcPr>
+            <w:tcW w:w="0" w:type="auto"/>
+            <w:vAlign w:val="center"/>
+            <w:hideMark/>
+          </w:tcPr>
+          <w:p>
+            <w:r>
+              <w:t>ca-app-pub-2588160251469436/4893502974</w:t>
+            </w:r>
+          </w:p>
+        </w:tc>
+      </w:tr>
+      <w:tr>
+        <w:trPr>
+          <w:tblCellSpacing w:w="15" w:type="dxa"/>
+        </w:trPr>
+        <w:tc>
+          <w:tcPr>
+            <w:tcW w:w="0" w:type="auto"/>
+            <w:vAlign w:val="center"/>
+            <w:hideMark/>
+          </w:tcPr>
+          <w:p>
+            <w:r>
+              <w:rPr>
+                <w:b/>
+                <w:bCs/>
+              </w:rPr>
+              <w:t>Monats-Statistik</w:t>
+            </w:r>
+          </w:p>
+        </w:tc>
+        <w:tc>
+          <w:tcPr>
+            <w:tcW w:w="0" w:type="auto"/>
+            <w:vAlign w:val="center"/>
+            <w:hideMark/>
+          </w:tcPr>
+          <w:p>
+            <w:r>
+              <w:t>Statistik-Tab, Monat wählen</w:t>
+            </w:r>
+          </w:p>
+        </w:tc>
+        <w:tc>
+          <w:tcPr>
+            <w:tcW w:w="0" w:type="auto"/>
+            <w:vAlign w:val="center"/>
+            <w:hideMark/>
+          </w:tcPr>
+          <w:p>
+            <w:r>
+              <w:t>1x Detail-Monatsansicht</w:t>
+            </w:r>
+          </w:p>
+        </w:tc>
+        <w:tc>
+          <w:tcPr>
+            <w:tcW w:w="0" w:type="auto"/>
+            <w:vAlign w:val="center"/>
+            <w:hideMark/>
+          </w:tcPr>
+          <w:p>
+            <w:r>
+              <w:t>Mit Prämie (</w:t>
+            </w:r>
+            <w:proofErr w:type="spellStart"/>
+            <w:r>
+              <w:t>Rewarded</w:t>
+            </w:r>
+            <w:proofErr w:type="spellEnd"/>
+            <w:r>
+              <w:t>)</w:t>
+            </w:r>
+          </w:p>
+        </w:tc>
+        <w:tc>
+          <w:tcPr>
+            <w:tcW w:w="0" w:type="auto"/>
+            <w:vAlign w:val="center"/>
+            <w:hideMark/>
+          </w:tcPr>
+          <w:p>
+            <w:r>
+              <w:rPr>
+                <w:rFonts w:ascii="Segoe UI Emoji" w:hAnsi="Segoe UI Emoji" w:cs="Segoe UI Emoji"/>
+              </w:rPr>
+              <w:t>✅</w:t>
+            </w:r>
+            <w:r>
+              <w:t xml:space="preserve"> Aktiv</w:t>
+            </w:r>
+          </w:p>
+        </w:tc>
+        <w:tc>
+          <w:tcPr>
+            <w:tcW w:w="0" w:type="auto"/>
+            <w:vAlign w:val="center"/>
+            <w:hideMark/>
+          </w:tcPr>
+          <w:p>
+            <w:r>
+              <w:t>ca-app-pub-2588160251469436/6900114506</w:t>
+            </w:r>
+          </w:p>
+        </w:tc>
+      </w:tr>
+      <w:tr>
+        <w:trPr>
+          <w:tblCellSpacing w:w="15" w:type="dxa"/>
+        </w:trPr>
+        <w:tc>
+          <w:tcPr>
+            <w:tcW w:w="0" w:type="auto"/>
+            <w:vAlign w:val="center"/>
+            <w:hideMark/>
+          </w:tcPr>
+          <w:p>
+            <w:r>
+              <w:rPr>
+                <w:b/>
+                <w:bCs/>
+              </w:rPr>
+              <w:t>Urlaubs-Eintrag</w:t>
+            </w:r>
+          </w:p>
+        </w:tc>
+        <w:tc>
+          <w:tcPr>
+            <w:tcW w:w="0" w:type="auto"/>
+            <w:vAlign w:val="center"/>
+            <w:hideMark/>
+          </w:tcPr>
+          <w:p>
+            <w:r>
+              <w:t>Urlaub hinzufügen</w:t>
+            </w:r>
+          </w:p>
+        </w:tc>
+        <w:tc>
+          <w:tcPr>
+            <w:tcW w:w="0" w:type="auto"/>
+            <w:vAlign w:val="center"/>
+            <w:hideMark/>
+          </w:tcPr>
+          <w:p>
+            <w:r>
+              <w:t>1x Urlaub eintragen</w:t>
+            </w:r>
+          </w:p>
+        </w:tc>
+        <w:tc>
+          <w:tcPr>
+            <w:tcW w:w="0" w:type="auto"/>
+            <w:vAlign w:val="center"/>
+            <w:hideMark/>
+          </w:tcPr>
+          <w:p>
+            <w:r>
+              <w:t>Mit Prämie (</w:t>
+            </w:r>
+            <w:proofErr w:type="spellStart"/>
+            <w:r>
+              <w:t>Rewarded</w:t>
+            </w:r>
+            <w:proofErr w:type="spellEnd"/>
+            <w:r>
+              <w:t>)</w:t>
+            </w:r>
+          </w:p>
+        </w:tc>
+        <w:tc>
+          <w:tcPr>
+            <w:tcW w:w="0" w:type="auto"/>
+            <w:vAlign w:val="center"/>
+            <w:hideMark/>
+          </w:tcPr>
+          <w:p>
+            <w:r>
+              <w:rPr>
+                <w:rFonts w:ascii="Segoe UI Emoji" w:hAnsi="Segoe UI Emoji" w:cs="Segoe UI Emoji"/>
+              </w:rPr>
+              <w:t>✅</w:t>
+            </w:r>
+            <w:r>
+              <w:t xml:space="preserve"> Aktiv</w:t>
+            </w:r>
+          </w:p>
+        </w:tc>
+        <w:tc>
+          <w:tcPr>
+            <w:tcW w:w="0" w:type="auto"/>
+            <w:vAlign w:val="center"/>
+            <w:hideMark/>
+          </w:tcPr>
+          <w:p>
+            <w:r>
+              <w:t>ca-app-pub-2588160251469436/1747320492</w:t>
+            </w:r>
+          </w:p>
+        </w:tc>
+      </w:tr>
+    </w:tbl>
     <w:p>
       <w:r>
-        <w:t>Banner</w:t>
-      </w:r>
-    </w:p>
-    <w:p>
-      <w:r>
-        <w:t>Anzeigenblock-ID</w:t>
-      </w:r>
-    </w:p>
-    <w:p>
-      <w:r>
-        <w:t>ca-app-pub-2667921454778639/5165292531</w:t>
-      </w:r>
-      <w:r>
-        <w:br/>
-      </w:r>
-    </w:p>
-    <w:p>
-      <w:r>
-        <w:t>Name des Anzeigenblocks </w:t>
-      </w:r>
-    </w:p>
-    <w:p>
-      <w:r>
-        <w:t>Banner_HandwerkerRechner</w:t>
-      </w:r>
-    </w:p>
-    <w:p>
-      <w:r>
-        <w:t>Anzeigenformat</w:t>
-      </w:r>
-    </w:p>
-    <w:p>
-      <w:r>
-        <w:t>Banner</w:t>
-      </w:r>
-    </w:p>
-    <w:p>
-      <w:r>
-        <w:t>Anzeigenblock-ID</w:t>
-      </w:r>
-    </w:p>
-    <w:p>
-      <w:r>
-        <w:t>ca-app-pub-2667921454778639/6519786556</w:t>
+        <w:rPr>
+          <w:b/>
+          <w:bCs/>
+        </w:rPr>
+        <w:t>Strategie:</w:t>
+      </w:r>
+      <w:r>
+        <w:t xml:space="preserve"> Harte Paywall → </w:t>
+      </w:r>
+      <w:proofErr w:type="spellStart"/>
+      <w:r>
+        <w:t>Rewarded</w:t>
+      </w:r>
+      <w:proofErr w:type="spellEnd"/>
+      <w:r>
+        <w:t xml:space="preserve"> Ad </w:t>
+      </w:r>
+      <w:proofErr w:type="spellStart"/>
+      <w:r>
+        <w:t>Softening</w:t>
+      </w:r>
+      <w:proofErr w:type="spellEnd"/>
+      <w:r>
+        <w:t xml:space="preserve"> (aggressivster Ansatz im Portfolio)</w:t>
       </w:r>
     </w:p>
     <w:p/>
-    <w:p>
-      <w:r>
-        <w:t>Name des Anzeigenblocks </w:t>
-      </w:r>
-    </w:p>
-    <w:p>
-      <w:proofErr w:type="spellStart"/>
-      <w:r>
-        <w:t>Banner_WorktimePro</w:t>
-      </w:r>
-      <w:proofErr w:type="spellEnd"/>
-    </w:p>
-    <w:p>
-      <w:r>
-        <w:t>Anzeigenformat</w:t>
-      </w:r>
-    </w:p>
-    <w:p>
-      <w:r>
-        <w:t>Banner</w:t>
-      </w:r>
-    </w:p>
-    <w:p>
-      <w:r>
-        <w:t>Anzeigenblock-ID</w:t>
-      </w:r>
-    </w:p>
-    <w:p>
-      <w:r>
-        <w:t>ca-app-pub-2588160251469436/8991611030</w:t>
-      </w:r>
-    </w:p>
     <w:p/>
-    <w:p>
-      <w:r>
-        <w:t>Name des Anzeigenblocks </w:t>
-      </w:r>
-    </w:p>
-    <w:p>
-      <w:proofErr w:type="spellStart"/>
-      <w:r>
-        <w:t>Video_HanwerkerImperium</w:t>
-      </w:r>
-      <w:proofErr w:type="spellEnd"/>
-    </w:p>
-    <w:p>
-      <w:r>
-        <w:t>Anzeigenformat</w:t>
-      </w:r>
-    </w:p>
-    <w:p>
-      <w:r>
-        <w:t>Interstitial</w:t>
-      </w:r>
-    </w:p>
-    <w:p>
-      <w:r>
-        <w:t>Anzeigenblock-ID</w:t>
-      </w:r>
-    </w:p>
-    <w:p>
-      <w:r>
-        <w:lastRenderedPageBreak/>
-        <w:t>ca-app-pub-2588160251469436/3553567622</w:t>
-      </w:r>
-    </w:p>
     <w:p/>
-    <w:p>
-      <w:r>
-        <w:t>Name des Anzeigenblocks </w:t>
-      </w:r>
-    </w:p>
-    <w:p>
-      <w:proofErr w:type="spellStart"/>
-      <w:r>
-        <w:t>Banner_HandwerkerImperium</w:t>
-      </w:r>
-      <w:proofErr w:type="spellEnd"/>
-    </w:p>
-    <w:p>
-      <w:r>
-        <w:t>Anzeigenformat</w:t>
-      </w:r>
-    </w:p>
-    <w:p>
-      <w:r>
-        <w:t>Banner</w:t>
-      </w:r>
-    </w:p>
-    <w:p>
-      <w:r>
-        <w:t>Anzeigenblock-ID</w:t>
-      </w:r>
-    </w:p>
-    <w:p>
-      <w:r>
-        <w:t>ca-app-pub-2588160251469436/5062090417</w:t>
-      </w:r>
-    </w:p>
     <w:p/>
-    <w:p>
-      <w:r>
-        <w:t>Name des Anzeigenblocks </w:t>
-      </w:r>
-    </w:p>
-    <w:p>
-      <w:proofErr w:type="spellStart"/>
-      <w:r>
-        <w:t>Banner_BomberBlast</w:t>
-      </w:r>
-      <w:proofErr w:type="spellEnd"/>
-    </w:p>
-    <w:p>
-      <w:r>
-        <w:t>Anzeigenformat</w:t>
-      </w:r>
-    </w:p>
-    <w:p>
-      <w:r>
-        <w:t>Banner</w:t>
-      </w:r>
-    </w:p>
-    <w:p>
-      <w:r>
-        <w:t>Anzeigenblock-ID</w:t>
-      </w:r>
-    </w:p>
-    <w:p>
-      <w:r>
-        <w:t>ca-app-pub-2588160251469436/5589430378</w:t>
-      </w:r>
-    </w:p>
     <w:p/>
     <w:p>
       <w:r>
@@ -269,7 +3530,7 @@
         <w:rPr>
           <w:lang w:val="en-US"/>
         </w:rPr>
-        <w:t>ca-app-pub-2588160251469436~1938872706</w:t>
+        <w:t>ca-app-pub-2588160251469436~3907946957</w:t>
       </w:r>
     </w:p>
     <w:p>
@@ -329,7 +3590,7 @@
     </w:p>
     <w:p>
       <w:r>
-        <w:t>ca-app-pub-2667921454778639~7519993133</w:t>
+        <w:t>ca-app-pub-2588160251469436~8528331789</w:t>
       </w:r>
     </w:p>
     <w:p/>
@@ -345,8 +3606,7 @@
     </w:p>
     <w:p>
       <w:r>
-        <w:lastRenderedPageBreak/>
-        <w:t>ca-app-pub-2667921454778639~5150864569</w:t>
+        <w:t>ca-app-pub-2588160251469436~1827192061</w:t>
       </w:r>
     </w:p>
     <w:p/>
@@ -362,7 +3622,7 @@
     </w:p>
     <w:p>
       <w:r>
-        <w:t>ca-app-pub-2667921454778639~2757130357</w:t>
+        <w:t>ca-app-pub-2588160251469436~1938872706</w:t>
       </w:r>
     </w:p>
     <w:p>
@@ -385,7 +3645,6 @@
         <w:t>ca-app-pub-2588160251469436~8809763733</w:t>
       </w:r>
     </w:p>
-    <w:p/>
     <w:p/>
     <w:p/>
     <w:p>

</xml_diff>

<commit_message>
Android Release-Fix: Workload 36.1.30 + Release-Optimierungen deaktiviert
- Android Workload von 36.1.2 auf 36.1.30 aktualisiert (AOT-Compiler-Crash behoben)
- 7 Android csproj: Release-Optimierungen deaktiviert (AOT, Trimming, Linker, AssemblyStore)
- RechnerPlus: Workarounds entfernt (testet Default-Settings mit neuer Workload)
- 7 MainActivities: Exported=true hinzugefügt
- SkiaSharp 3.119.1 → 3.119.2
- AdConfig: 6 neue HandwerkerImperium Rewarded-Ad-IDs
- FitnessRechner: CAMERA Permission für Barcode-Scanner
- RechnerPlus CLAUDE.md: Package-Name korrigiert
- AdMob.docx: Placement-Beschreibungen ergänzt

Co-Authored-By: Claude Opus 4.6 <noreply@anthropic.com>
</commit_message>
<xml_diff>
--- a/AdMob.docx
+++ b/AdMob.docx
@@ -5222,12 +5222,36 @@
             <w:pPr>
               <w:pStyle w:val="KeinLeerraum"/>
               <w:ind w:left="1031"/>
+              <w:jc w:val="both"/>
               <w:rPr>
                 <w:sz w:val="20"/>
                 <w:szCs w:val="20"/>
                 <w:lang w:val="en-US"/>
               </w:rPr>
             </w:pPr>
+            <w:proofErr w:type="spellStart"/>
+            <w:r>
+              <w:rPr>
+                <w:sz w:val="20"/>
+                <w:szCs w:val="20"/>
+              </w:rPr>
+              <w:t>WorkshopViewModel</w:t>
+            </w:r>
+            <w:proofErr w:type="spellEnd"/>
+            <w:r>
+              <w:rPr>
+                <w:sz w:val="20"/>
+                <w:szCs w:val="20"/>
+              </w:rPr>
+              <w:t xml:space="preserve"> - </w:t>
+            </w:r>
+            <w:r>
+              <w:rPr>
+                <w:sz w:val="20"/>
+                <w:szCs w:val="20"/>
+              </w:rPr>
+              <w:t>Workshop 2h überbrücken</w:t>
+            </w:r>
           </w:p>
         </w:tc>
         <w:tc>
@@ -5322,6 +5346,60 @@
                 <w:lang w:val="en-US"/>
               </w:rPr>
             </w:pPr>
+            <w:proofErr w:type="spellStart"/>
+            <w:r>
+              <w:rPr>
+                <w:sz w:val="20"/>
+                <w:szCs w:val="20"/>
+                <w:lang w:val="en-US"/>
+              </w:rPr>
+              <w:t>MainViewModel</w:t>
+            </w:r>
+            <w:proofErr w:type="spellEnd"/>
+            <w:r>
+              <w:rPr>
+                <w:sz w:val="20"/>
+                <w:szCs w:val="20"/>
+                <w:lang w:val="en-US"/>
+              </w:rPr>
+              <w:t xml:space="preserve"> - </w:t>
+            </w:r>
+            <w:r>
+              <w:rPr>
+                <w:sz w:val="20"/>
+                <w:szCs w:val="20"/>
+                <w:lang w:val="en-US"/>
+              </w:rPr>
+              <w:t xml:space="preserve">Workshop </w:t>
+            </w:r>
+            <w:proofErr w:type="spellStart"/>
+            <w:r>
+              <w:rPr>
+                <w:sz w:val="20"/>
+                <w:szCs w:val="20"/>
+                <w:lang w:val="en-US"/>
+              </w:rPr>
+              <w:t>ohne</w:t>
+            </w:r>
+            <w:proofErr w:type="spellEnd"/>
+            <w:r>
+              <w:rPr>
+                <w:sz w:val="20"/>
+                <w:szCs w:val="20"/>
+                <w:lang w:val="en-US"/>
+              </w:rPr>
+              <w:t xml:space="preserve"> Level </w:t>
+            </w:r>
+            <w:proofErr w:type="spellStart"/>
+            <w:r>
+              <w:rPr>
+                <w:sz w:val="20"/>
+                <w:szCs w:val="20"/>
+                <w:lang w:val="en-US"/>
+              </w:rPr>
+              <w:t>freischalten</w:t>
+            </w:r>
+            <w:proofErr w:type="spellEnd"/>
           </w:p>
         </w:tc>
         <w:tc>
@@ -5416,6 +5494,32 @@
                 <w:lang w:val="en-US"/>
               </w:rPr>
             </w:pPr>
+            <w:proofErr w:type="spellStart"/>
+            <w:r>
+              <w:rPr>
+                <w:sz w:val="20"/>
+                <w:szCs w:val="20"/>
+                <w:lang w:val="en-US"/>
+              </w:rPr>
+              <w:t>WorkerMarketViewModel</w:t>
+            </w:r>
+            <w:proofErr w:type="spellEnd"/>
+            <w:r>
+              <w:rPr>
+                <w:sz w:val="20"/>
+                <w:szCs w:val="20"/>
+                <w:lang w:val="en-US"/>
+              </w:rPr>
+              <w:t xml:space="preserve"> - </w:t>
+            </w:r>
+            <w:r>
+              <w:rPr>
+                <w:sz w:val="20"/>
+                <w:szCs w:val="20"/>
+                <w:lang w:val="en-US"/>
+              </w:rPr>
+              <w:t>Extra Worker-Slot</w:t>
+            </w:r>
           </w:p>
         </w:tc>
         <w:tc>
@@ -5510,6 +5614,60 @@
                 <w:lang w:val="en-US"/>
               </w:rPr>
             </w:pPr>
+            <w:proofErr w:type="spellStart"/>
+            <w:r>
+              <w:rPr>
+                <w:sz w:val="20"/>
+                <w:szCs w:val="20"/>
+                <w:lang w:val="en-US"/>
+              </w:rPr>
+              <w:t>ResearchViewModel</w:t>
+            </w:r>
+            <w:proofErr w:type="spellEnd"/>
+            <w:r>
+              <w:rPr>
+                <w:sz w:val="20"/>
+                <w:szCs w:val="20"/>
+                <w:lang w:val="en-US"/>
+              </w:rPr>
+              <w:t xml:space="preserve"> - </w:t>
+            </w:r>
+            <w:r>
+              <w:rPr>
+                <w:sz w:val="20"/>
+                <w:szCs w:val="20"/>
+                <w:lang w:val="en-US"/>
+              </w:rPr>
+              <w:t xml:space="preserve">Forschung </w:t>
+            </w:r>
+            <w:proofErr w:type="spellStart"/>
+            <w:r>
+              <w:rPr>
+                <w:sz w:val="20"/>
+                <w:szCs w:val="20"/>
+                <w:lang w:val="en-US"/>
+              </w:rPr>
+              <w:t>sofort</w:t>
+            </w:r>
+            <w:proofErr w:type="spellEnd"/>
+            <w:r>
+              <w:rPr>
+                <w:sz w:val="20"/>
+                <w:szCs w:val="20"/>
+                <w:lang w:val="en-US"/>
+              </w:rPr>
+              <w:t xml:space="preserve"> </w:t>
+            </w:r>
+            <w:proofErr w:type="spellStart"/>
+            <w:r>
+              <w:rPr>
+                <w:sz w:val="20"/>
+                <w:szCs w:val="20"/>
+                <w:lang w:val="en-US"/>
+              </w:rPr>
+              <w:t>abschließen</w:t>
+            </w:r>
+            <w:proofErr w:type="spellEnd"/>
           </w:p>
         </w:tc>
         <w:tc>
@@ -5604,6 +5762,42 @@
                 <w:lang w:val="en-US"/>
               </w:rPr>
             </w:pPr>
+            <w:proofErr w:type="spellStart"/>
+            <w:r>
+              <w:rPr>
+                <w:sz w:val="20"/>
+                <w:szCs w:val="20"/>
+                <w:lang w:val="en-US"/>
+              </w:rPr>
+              <w:t>MainViewModel</w:t>
+            </w:r>
+            <w:proofErr w:type="spellEnd"/>
+            <w:r>
+              <w:rPr>
+                <w:sz w:val="20"/>
+                <w:szCs w:val="20"/>
+                <w:lang w:val="en-US"/>
+              </w:rPr>
+              <w:t xml:space="preserve"> - </w:t>
+            </w:r>
+            <w:r>
+              <w:rPr>
+                <w:sz w:val="20"/>
+                <w:szCs w:val="20"/>
+                <w:lang w:val="en-US"/>
+              </w:rPr>
+              <w:t xml:space="preserve">Challenge </w:t>
+            </w:r>
+            <w:proofErr w:type="spellStart"/>
+            <w:r>
+              <w:rPr>
+                <w:sz w:val="20"/>
+                <w:szCs w:val="20"/>
+                <w:lang w:val="en-US"/>
+              </w:rPr>
+              <w:t>wiederholen</w:t>
+            </w:r>
+            <w:proofErr w:type="spellEnd"/>
           </w:p>
         </w:tc>
         <w:tc>
@@ -5698,6 +5892,32 @@
                 <w:lang w:val="en-US"/>
               </w:rPr>
             </w:pPr>
+            <w:proofErr w:type="spellStart"/>
+            <w:r>
+              <w:rPr>
+                <w:sz w:val="20"/>
+                <w:szCs w:val="20"/>
+                <w:lang w:val="en-US"/>
+              </w:rPr>
+              <w:t>AchievementsViewModel</w:t>
+            </w:r>
+            <w:proofErr w:type="spellEnd"/>
+            <w:r>
+              <w:rPr>
+                <w:sz w:val="20"/>
+                <w:szCs w:val="20"/>
+                <w:lang w:val="en-US"/>
+              </w:rPr>
+              <w:t xml:space="preserve"> - </w:t>
+            </w:r>
+            <w:r>
+              <w:rPr>
+                <w:sz w:val="20"/>
+                <w:szCs w:val="20"/>
+                <w:lang w:val="en-US"/>
+              </w:rPr>
+              <w:t>Achievement Progress +20%</w:t>
+            </w:r>
           </w:p>
         </w:tc>
         <w:tc>
@@ -5721,627 +5941,6 @@
               </w:rPr>
               <w:t>ca-app-pub-2588160251469436/9763289738</w:t>
             </w:r>
-          </w:p>
-        </w:tc>
-      </w:tr>
-      <w:tr>
-        <w:trPr>
-          <w:tblCellSpacing w:w="15" w:type="dxa"/>
-        </w:trPr>
-        <w:tc>
-          <w:tcPr>
-            <w:tcW w:w="0" w:type="auto"/>
-            <w:vAlign w:val="center"/>
-          </w:tcPr>
-          <w:p>
-            <w:pPr>
-              <w:pStyle w:val="KeinLeerraum"/>
-              <w:rPr>
-                <w:sz w:val="20"/>
-                <w:szCs w:val="20"/>
-              </w:rPr>
-            </w:pPr>
-          </w:p>
-        </w:tc>
-        <w:tc>
-          <w:tcPr>
-            <w:tcW w:w="0" w:type="auto"/>
-            <w:vAlign w:val="center"/>
-          </w:tcPr>
-          <w:p>
-            <w:pPr>
-              <w:pStyle w:val="KeinLeerraum"/>
-              <w:ind w:left="157"/>
-              <w:rPr>
-                <w:sz w:val="20"/>
-                <w:szCs w:val="20"/>
-              </w:rPr>
-            </w:pPr>
-          </w:p>
-        </w:tc>
-        <w:tc>
-          <w:tcPr>
-            <w:tcW w:w="0" w:type="auto"/>
-            <w:vAlign w:val="center"/>
-          </w:tcPr>
-          <w:p>
-            <w:pPr>
-              <w:pStyle w:val="KeinLeerraum"/>
-              <w:ind w:left="1031"/>
-              <w:rPr>
-                <w:sz w:val="20"/>
-                <w:szCs w:val="20"/>
-                <w:lang w:val="en-US"/>
-              </w:rPr>
-            </w:pPr>
-          </w:p>
-        </w:tc>
-        <w:tc>
-          <w:tcPr>
-            <w:tcW w:w="0" w:type="auto"/>
-            <w:vAlign w:val="center"/>
-          </w:tcPr>
-          <w:p>
-            <w:pPr>
-              <w:pStyle w:val="KeinLeerraum"/>
-              <w:ind w:left="365"/>
-              <w:rPr>
-                <w:sz w:val="20"/>
-                <w:szCs w:val="20"/>
-              </w:rPr>
-            </w:pPr>
-          </w:p>
-        </w:tc>
-      </w:tr>
-      <w:tr>
-        <w:trPr>
-          <w:tblCellSpacing w:w="15" w:type="dxa"/>
-        </w:trPr>
-        <w:tc>
-          <w:tcPr>
-            <w:tcW w:w="0" w:type="auto"/>
-            <w:vAlign w:val="center"/>
-          </w:tcPr>
-          <w:p>
-            <w:pPr>
-              <w:pStyle w:val="KeinLeerraum"/>
-              <w:rPr>
-                <w:sz w:val="20"/>
-                <w:szCs w:val="20"/>
-              </w:rPr>
-            </w:pPr>
-          </w:p>
-        </w:tc>
-        <w:tc>
-          <w:tcPr>
-            <w:tcW w:w="0" w:type="auto"/>
-            <w:vAlign w:val="center"/>
-          </w:tcPr>
-          <w:p>
-            <w:pPr>
-              <w:pStyle w:val="KeinLeerraum"/>
-              <w:ind w:left="157"/>
-              <w:rPr>
-                <w:sz w:val="20"/>
-                <w:szCs w:val="20"/>
-              </w:rPr>
-            </w:pPr>
-          </w:p>
-        </w:tc>
-        <w:tc>
-          <w:tcPr>
-            <w:tcW w:w="0" w:type="auto"/>
-            <w:vAlign w:val="center"/>
-          </w:tcPr>
-          <w:p>
-            <w:pPr>
-              <w:pStyle w:val="KeinLeerraum"/>
-              <w:ind w:left="1031"/>
-              <w:rPr>
-                <w:sz w:val="20"/>
-                <w:szCs w:val="20"/>
-                <w:lang w:val="en-US"/>
-              </w:rPr>
-            </w:pPr>
-          </w:p>
-        </w:tc>
-        <w:tc>
-          <w:tcPr>
-            <w:tcW w:w="0" w:type="auto"/>
-            <w:vAlign w:val="center"/>
-          </w:tcPr>
-          <w:p>
-            <w:pPr>
-              <w:pStyle w:val="KeinLeerraum"/>
-              <w:ind w:left="365"/>
-              <w:rPr>
-                <w:sz w:val="20"/>
-                <w:szCs w:val="20"/>
-              </w:rPr>
-            </w:pPr>
-          </w:p>
-        </w:tc>
-      </w:tr>
-      <w:tr>
-        <w:trPr>
-          <w:tblCellSpacing w:w="15" w:type="dxa"/>
-        </w:trPr>
-        <w:tc>
-          <w:tcPr>
-            <w:tcW w:w="0" w:type="auto"/>
-            <w:vAlign w:val="center"/>
-          </w:tcPr>
-          <w:p>
-            <w:pPr>
-              <w:pStyle w:val="KeinLeerraum"/>
-              <w:rPr>
-                <w:sz w:val="20"/>
-                <w:szCs w:val="20"/>
-              </w:rPr>
-            </w:pPr>
-          </w:p>
-        </w:tc>
-        <w:tc>
-          <w:tcPr>
-            <w:tcW w:w="0" w:type="auto"/>
-            <w:vAlign w:val="center"/>
-          </w:tcPr>
-          <w:p>
-            <w:pPr>
-              <w:pStyle w:val="KeinLeerraum"/>
-              <w:ind w:left="157"/>
-              <w:rPr>
-                <w:sz w:val="20"/>
-                <w:szCs w:val="20"/>
-              </w:rPr>
-            </w:pPr>
-          </w:p>
-        </w:tc>
-        <w:tc>
-          <w:tcPr>
-            <w:tcW w:w="0" w:type="auto"/>
-            <w:vAlign w:val="center"/>
-          </w:tcPr>
-          <w:p>
-            <w:pPr>
-              <w:pStyle w:val="KeinLeerraum"/>
-              <w:ind w:left="1031"/>
-              <w:rPr>
-                <w:sz w:val="20"/>
-                <w:szCs w:val="20"/>
-                <w:lang w:val="en-US"/>
-              </w:rPr>
-            </w:pPr>
-          </w:p>
-        </w:tc>
-        <w:tc>
-          <w:tcPr>
-            <w:tcW w:w="0" w:type="auto"/>
-            <w:vAlign w:val="center"/>
-          </w:tcPr>
-          <w:p>
-            <w:pPr>
-              <w:pStyle w:val="KeinLeerraum"/>
-              <w:ind w:left="365"/>
-              <w:rPr>
-                <w:sz w:val="20"/>
-                <w:szCs w:val="20"/>
-              </w:rPr>
-            </w:pPr>
-          </w:p>
-        </w:tc>
-      </w:tr>
-      <w:tr>
-        <w:trPr>
-          <w:tblCellSpacing w:w="15" w:type="dxa"/>
-        </w:trPr>
-        <w:tc>
-          <w:tcPr>
-            <w:tcW w:w="0" w:type="auto"/>
-            <w:vAlign w:val="center"/>
-          </w:tcPr>
-          <w:p>
-            <w:pPr>
-              <w:pStyle w:val="KeinLeerraum"/>
-              <w:rPr>
-                <w:sz w:val="20"/>
-                <w:szCs w:val="20"/>
-              </w:rPr>
-            </w:pPr>
-          </w:p>
-        </w:tc>
-        <w:tc>
-          <w:tcPr>
-            <w:tcW w:w="0" w:type="auto"/>
-            <w:vAlign w:val="center"/>
-          </w:tcPr>
-          <w:p>
-            <w:pPr>
-              <w:pStyle w:val="KeinLeerraum"/>
-              <w:ind w:left="157"/>
-              <w:rPr>
-                <w:sz w:val="20"/>
-                <w:szCs w:val="20"/>
-              </w:rPr>
-            </w:pPr>
-          </w:p>
-        </w:tc>
-        <w:tc>
-          <w:tcPr>
-            <w:tcW w:w="0" w:type="auto"/>
-            <w:vAlign w:val="center"/>
-          </w:tcPr>
-          <w:p>
-            <w:pPr>
-              <w:pStyle w:val="KeinLeerraum"/>
-              <w:ind w:left="1031"/>
-              <w:rPr>
-                <w:sz w:val="20"/>
-                <w:szCs w:val="20"/>
-                <w:lang w:val="en-US"/>
-              </w:rPr>
-            </w:pPr>
-          </w:p>
-        </w:tc>
-        <w:tc>
-          <w:tcPr>
-            <w:tcW w:w="0" w:type="auto"/>
-            <w:vAlign w:val="center"/>
-          </w:tcPr>
-          <w:p>
-            <w:pPr>
-              <w:pStyle w:val="KeinLeerraum"/>
-              <w:ind w:left="365"/>
-              <w:rPr>
-                <w:sz w:val="20"/>
-                <w:szCs w:val="20"/>
-              </w:rPr>
-            </w:pPr>
-          </w:p>
-        </w:tc>
-      </w:tr>
-      <w:tr>
-        <w:trPr>
-          <w:tblCellSpacing w:w="15" w:type="dxa"/>
-        </w:trPr>
-        <w:tc>
-          <w:tcPr>
-            <w:tcW w:w="0" w:type="auto"/>
-            <w:vAlign w:val="center"/>
-          </w:tcPr>
-          <w:p>
-            <w:pPr>
-              <w:pStyle w:val="KeinLeerraum"/>
-              <w:rPr>
-                <w:sz w:val="20"/>
-                <w:szCs w:val="20"/>
-              </w:rPr>
-            </w:pPr>
-          </w:p>
-        </w:tc>
-        <w:tc>
-          <w:tcPr>
-            <w:tcW w:w="0" w:type="auto"/>
-            <w:vAlign w:val="center"/>
-          </w:tcPr>
-          <w:p>
-            <w:pPr>
-              <w:pStyle w:val="KeinLeerraum"/>
-              <w:ind w:left="157"/>
-              <w:rPr>
-                <w:sz w:val="20"/>
-                <w:szCs w:val="20"/>
-              </w:rPr>
-            </w:pPr>
-          </w:p>
-        </w:tc>
-        <w:tc>
-          <w:tcPr>
-            <w:tcW w:w="0" w:type="auto"/>
-            <w:vAlign w:val="center"/>
-          </w:tcPr>
-          <w:p>
-            <w:pPr>
-              <w:pStyle w:val="KeinLeerraum"/>
-              <w:ind w:left="1031"/>
-              <w:rPr>
-                <w:sz w:val="20"/>
-                <w:szCs w:val="20"/>
-                <w:lang w:val="en-US"/>
-              </w:rPr>
-            </w:pPr>
-          </w:p>
-        </w:tc>
-        <w:tc>
-          <w:tcPr>
-            <w:tcW w:w="0" w:type="auto"/>
-            <w:vAlign w:val="center"/>
-          </w:tcPr>
-          <w:p>
-            <w:pPr>
-              <w:pStyle w:val="KeinLeerraum"/>
-              <w:ind w:left="365"/>
-              <w:rPr>
-                <w:sz w:val="20"/>
-                <w:szCs w:val="20"/>
-              </w:rPr>
-            </w:pPr>
-          </w:p>
-        </w:tc>
-      </w:tr>
-      <w:tr>
-        <w:trPr>
-          <w:tblCellSpacing w:w="15" w:type="dxa"/>
-        </w:trPr>
-        <w:tc>
-          <w:tcPr>
-            <w:tcW w:w="0" w:type="auto"/>
-            <w:vAlign w:val="center"/>
-          </w:tcPr>
-          <w:p>
-            <w:pPr>
-              <w:pStyle w:val="KeinLeerraum"/>
-              <w:rPr>
-                <w:sz w:val="20"/>
-                <w:szCs w:val="20"/>
-              </w:rPr>
-            </w:pPr>
-          </w:p>
-        </w:tc>
-        <w:tc>
-          <w:tcPr>
-            <w:tcW w:w="0" w:type="auto"/>
-            <w:vAlign w:val="center"/>
-          </w:tcPr>
-          <w:p>
-            <w:pPr>
-              <w:pStyle w:val="KeinLeerraum"/>
-              <w:ind w:left="157"/>
-              <w:rPr>
-                <w:sz w:val="20"/>
-                <w:szCs w:val="20"/>
-              </w:rPr>
-            </w:pPr>
-          </w:p>
-        </w:tc>
-        <w:tc>
-          <w:tcPr>
-            <w:tcW w:w="0" w:type="auto"/>
-            <w:vAlign w:val="center"/>
-          </w:tcPr>
-          <w:p>
-            <w:pPr>
-              <w:pStyle w:val="KeinLeerraum"/>
-              <w:ind w:left="1031"/>
-              <w:rPr>
-                <w:sz w:val="20"/>
-                <w:szCs w:val="20"/>
-                <w:lang w:val="en-US"/>
-              </w:rPr>
-            </w:pPr>
-          </w:p>
-        </w:tc>
-        <w:tc>
-          <w:tcPr>
-            <w:tcW w:w="0" w:type="auto"/>
-            <w:vAlign w:val="center"/>
-          </w:tcPr>
-          <w:p>
-            <w:pPr>
-              <w:pStyle w:val="KeinLeerraum"/>
-              <w:ind w:left="365"/>
-              <w:rPr>
-                <w:sz w:val="20"/>
-                <w:szCs w:val="20"/>
-              </w:rPr>
-            </w:pPr>
-          </w:p>
-        </w:tc>
-      </w:tr>
-      <w:tr>
-        <w:trPr>
-          <w:tblCellSpacing w:w="15" w:type="dxa"/>
-        </w:trPr>
-        <w:tc>
-          <w:tcPr>
-            <w:tcW w:w="0" w:type="auto"/>
-            <w:vAlign w:val="center"/>
-          </w:tcPr>
-          <w:p>
-            <w:pPr>
-              <w:pStyle w:val="KeinLeerraum"/>
-              <w:rPr>
-                <w:sz w:val="20"/>
-                <w:szCs w:val="20"/>
-              </w:rPr>
-            </w:pPr>
-          </w:p>
-        </w:tc>
-        <w:tc>
-          <w:tcPr>
-            <w:tcW w:w="0" w:type="auto"/>
-            <w:vAlign w:val="center"/>
-          </w:tcPr>
-          <w:p>
-            <w:pPr>
-              <w:pStyle w:val="KeinLeerraum"/>
-              <w:ind w:left="157"/>
-              <w:rPr>
-                <w:sz w:val="20"/>
-                <w:szCs w:val="20"/>
-              </w:rPr>
-            </w:pPr>
-          </w:p>
-        </w:tc>
-        <w:tc>
-          <w:tcPr>
-            <w:tcW w:w="0" w:type="auto"/>
-            <w:vAlign w:val="center"/>
-          </w:tcPr>
-          <w:p>
-            <w:pPr>
-              <w:pStyle w:val="KeinLeerraum"/>
-              <w:ind w:left="1031"/>
-              <w:rPr>
-                <w:sz w:val="20"/>
-                <w:szCs w:val="20"/>
-                <w:lang w:val="en-US"/>
-              </w:rPr>
-            </w:pPr>
-          </w:p>
-        </w:tc>
-        <w:tc>
-          <w:tcPr>
-            <w:tcW w:w="0" w:type="auto"/>
-            <w:vAlign w:val="center"/>
-          </w:tcPr>
-          <w:p>
-            <w:pPr>
-              <w:pStyle w:val="KeinLeerraum"/>
-              <w:ind w:left="365"/>
-              <w:rPr>
-                <w:sz w:val="20"/>
-                <w:szCs w:val="20"/>
-              </w:rPr>
-            </w:pPr>
-          </w:p>
-        </w:tc>
-      </w:tr>
-      <w:tr>
-        <w:trPr>
-          <w:tblCellSpacing w:w="15" w:type="dxa"/>
-        </w:trPr>
-        <w:tc>
-          <w:tcPr>
-            <w:tcW w:w="0" w:type="auto"/>
-            <w:vAlign w:val="center"/>
-          </w:tcPr>
-          <w:p>
-            <w:pPr>
-              <w:pStyle w:val="KeinLeerraum"/>
-              <w:rPr>
-                <w:sz w:val="20"/>
-                <w:szCs w:val="20"/>
-              </w:rPr>
-            </w:pPr>
-          </w:p>
-        </w:tc>
-        <w:tc>
-          <w:tcPr>
-            <w:tcW w:w="0" w:type="auto"/>
-            <w:vAlign w:val="center"/>
-          </w:tcPr>
-          <w:p>
-            <w:pPr>
-              <w:pStyle w:val="KeinLeerraum"/>
-              <w:ind w:left="157"/>
-              <w:rPr>
-                <w:sz w:val="20"/>
-                <w:szCs w:val="20"/>
-              </w:rPr>
-            </w:pPr>
-          </w:p>
-        </w:tc>
-        <w:tc>
-          <w:tcPr>
-            <w:tcW w:w="0" w:type="auto"/>
-            <w:vAlign w:val="center"/>
-          </w:tcPr>
-          <w:p>
-            <w:pPr>
-              <w:pStyle w:val="KeinLeerraum"/>
-              <w:ind w:left="1031"/>
-              <w:rPr>
-                <w:sz w:val="20"/>
-                <w:szCs w:val="20"/>
-                <w:lang w:val="en-US"/>
-              </w:rPr>
-            </w:pPr>
-          </w:p>
-        </w:tc>
-        <w:tc>
-          <w:tcPr>
-            <w:tcW w:w="0" w:type="auto"/>
-            <w:vAlign w:val="center"/>
-          </w:tcPr>
-          <w:p>
-            <w:pPr>
-              <w:pStyle w:val="KeinLeerraum"/>
-              <w:ind w:left="365"/>
-              <w:rPr>
-                <w:sz w:val="20"/>
-                <w:szCs w:val="20"/>
-              </w:rPr>
-            </w:pPr>
-          </w:p>
-        </w:tc>
-      </w:tr>
-      <w:tr>
-        <w:trPr>
-          <w:tblCellSpacing w:w="15" w:type="dxa"/>
-        </w:trPr>
-        <w:tc>
-          <w:tcPr>
-            <w:tcW w:w="0" w:type="auto"/>
-            <w:vAlign w:val="center"/>
-          </w:tcPr>
-          <w:p>
-            <w:pPr>
-              <w:pStyle w:val="KeinLeerraum"/>
-              <w:rPr>
-                <w:sz w:val="20"/>
-                <w:szCs w:val="20"/>
-              </w:rPr>
-            </w:pPr>
-          </w:p>
-        </w:tc>
-        <w:tc>
-          <w:tcPr>
-            <w:tcW w:w="0" w:type="auto"/>
-            <w:vAlign w:val="center"/>
-          </w:tcPr>
-          <w:p>
-            <w:pPr>
-              <w:pStyle w:val="KeinLeerraum"/>
-              <w:ind w:left="157"/>
-              <w:rPr>
-                <w:sz w:val="20"/>
-                <w:szCs w:val="20"/>
-              </w:rPr>
-            </w:pPr>
-          </w:p>
-        </w:tc>
-        <w:tc>
-          <w:tcPr>
-            <w:tcW w:w="0" w:type="auto"/>
-            <w:vAlign w:val="center"/>
-          </w:tcPr>
-          <w:p>
-            <w:pPr>
-              <w:pStyle w:val="KeinLeerraum"/>
-              <w:ind w:left="1031"/>
-              <w:rPr>
-                <w:sz w:val="20"/>
-                <w:szCs w:val="20"/>
-                <w:lang w:val="en-US"/>
-              </w:rPr>
-            </w:pPr>
-          </w:p>
-        </w:tc>
-        <w:tc>
-          <w:tcPr>
-            <w:tcW w:w="0" w:type="auto"/>
-            <w:vAlign w:val="center"/>
-          </w:tcPr>
-          <w:p>
-            <w:pPr>
-              <w:pStyle w:val="KeinLeerraum"/>
-              <w:ind w:left="365"/>
-              <w:rPr>
-                <w:sz w:val="20"/>
-                <w:szCs w:val="20"/>
-              </w:rPr>
-            </w:pPr>
           </w:p>
         </w:tc>
       </w:tr>

</xml_diff>